<commit_message>
revision on chapter 4. Up to 11 pages.
</commit_message>
<xml_diff>
--- a/04-TrackingWork/index.docx
+++ b/04-TrackingWork/index.docx
@@ -17,13 +17,7 @@
         <w:pStyle w:val="FirstParagraph"/>
       </w:pPr>
       <w:r>
-        <w:t>Now that you’ve looked at the capabilities of the professional DevOps environment and a mix of tools that can be a part of it, we’ll drill down into each product within the Azure DevOps family and set it up in the proper way. You’ll certainly want to custo</w:t>
-      </w:r>
-      <w:r>
-        <w:t>mize the configuration, but your suggested configuration works great in 80% of the cases. If you’ve already read the book “The Phoenix Project” by Kim, Spafford, and Behr, you’ll recognize the principles we implement in this chapter. You might want to crea</w:t>
-      </w:r>
-      <w:r>
-        <w:t>te a new project so that you can test different configurations as you read. Once you have your Azure DevOps project created, take a glance at your project settings and select the products that you’d like enabled.</w:t>
+        <w:t>Now that you’ve looked at the capabilities of the professional DevOps environment and a mix of tools that can be a part of it, we’ll drill down into each product within the Azure DevOps family and set it up in the proper way. You’ll certainly want to customize the configuration, but your suggested configuration works great in 80% of the cases. If you’ve already read the book “The Phoenix Project” by Kim, Spafford, and Behr, you’ll recognize the principles we implement in this chapter. You might want to create a new project so that you can test different configurations as you read. Once you have your Azure DevOps project created, take a glance at your project settings and select the products that you’d like enabled.</w:t>
       </w:r>
     </w:p>
     <w:p>
@@ -31,13 +25,7 @@
         <w:pStyle w:val="BodyText"/>
       </w:pPr>
       <w:r>
-        <w:t>Below, you can see that I have all of the p</w:t>
-      </w:r>
-      <w:r>
-        <w:t xml:space="preserve">roducts enabled. For your team, you’ll want to equip them with the Visual Studio Enterprise subscription (formerly called MSDN Premium) so that they have licensing for all of the products. You’ll need them. Packages is the first one you’ll miss if you are </w:t>
-      </w:r>
-      <w:r>
-        <w:t>using a free or lower license. And as we move through the book, you’ll make use of all the products in the Azure DevOps family.</w:t>
+        <w:t>Below, you can see that I have all of the products enabled. For your team, you’ll want to equip them with the Visual Studio Enterprise subscription (formerly called MSDN Premium) so that they have licensing for all of the products. You’ll need them. Packages is the first one you’ll miss if you are using a free or lower license. And as we move through the book, you’ll make use of all the products in the Azure DevOps family.</w:t>
       </w:r>
     </w:p>
     <w:p>
@@ -117,23 +105,11 @@
         <w:pStyle w:val="FirstParagraph"/>
       </w:pPr>
       <w:r>
-        <w:t>The title of th</w:t>
-      </w:r>
-      <w:r>
-        <w:t xml:space="preserve">is section is not “choose your process template.” You will do that, but your organization has a workflow, and you must capture it and make the process template faithfully model that workflow. Within the first way of DevOps is the principle of “make </w:t>
+        <w:t xml:space="preserve">The title of this section is not “choose your process template.” You will do that, but your organization has a workflow, and you must capture it and make the process template faithfully model that workflow. Within the first way of DevOps is the principle of “make </w:t>
       </w:r>
       <w:r>
         <w:lastRenderedPageBreak/>
-        <w:t>work vi</w:t>
-      </w:r>
-      <w:r>
-        <w:t xml:space="preserve">sible”. Azure Boards is the tool of choice for modeling the shape of your work. Azure Boards uses Work Items to track a unit of work. A work item can be of any type and has a status as well as any number of other fields you’d like. As you think about your </w:t>
-      </w:r>
-      <w:r>
-        <w:t>hierarchy of work, don’t immediately start creating work items using the built-in sample hierarchy. Instead, think about the work that you already do and the parent-child relationships between some of the types of work. For example, in a marketing departme</w:t>
-      </w:r>
-      <w:r>
-        <w:t>nt, the structure in the figure below may be appropriate.</w:t>
+        <w:t>work visible”. Azure Boards is the tool of choice for modeling the shape of your work. Azure Boards uses Work Items to track a unit of work. A work item can be of any type and has a status as well as any number of other fields you’d like. As you think about your hierarchy of work, don’t immediately start creating work items using the built-in sample hierarchy. Instead, think about the work that you already do and the parent-child relationships between some of the types of work. For example, in a marketing department, the structure in the figure below may be appropriate.</w:t>
       </w:r>
     </w:p>
     <w:p>
@@ -203,17 +179,11 @@
         <w:pStyle w:val="BodyText"/>
       </w:pPr>
       <w:r>
-        <w:t>This marketing department has decided that they only need three levels of work. A Campaign can have multipl</w:t>
-      </w:r>
-      <w:r>
-        <w:t xml:space="preserve">e Campaign Items or Product Backlog Items. A Campaign Item </w:t>
+        <w:t xml:space="preserve">This marketing department has decided that they only need three levels of work. A Campaign can have multiple Campaign Items or Product Backlog Items. A Campaign Item </w:t>
       </w:r>
       <w:r>
         <w:lastRenderedPageBreak/>
-        <w:t xml:space="preserve">and a Product Backlog Item can have multiple Tasks. At the top level, they can track at the Campaigns level or the Execution level. An individual iteration or sprint is tracked with Tasks. You can </w:t>
-      </w:r>
-      <w:r>
-        <w:t xml:space="preserve">have any number of higher-level portfolio backlogs if you need higher levels of groupings. Even while the built-in process template includes </w:t>
+        <w:t xml:space="preserve">and a Product Backlog Item can have multiple Tasks. At the top level, they can track at the Campaigns level or the Execution level. An individual iteration or sprint is tracked with Tasks. You can have any number of higher-level portfolio backlogs if you need higher levels of groupings. Even while the built-in process template includes </w:t>
       </w:r>
       <w:r>
         <w:rPr>
@@ -222,10 +192,7 @@
         <w:t>Epic &gt; Feature &gt; Product Backlog Item</w:t>
       </w:r>
       <w:r>
-        <w:t>, you’ll quickly outgrow this because it won’t match your organization. You ne</w:t>
-      </w:r>
-      <w:r>
-        <w:t>ed to disable most of the built-in work item types and create your own so that you can name them and put only the fields and the progression of statuses that make sense in your teams’ environments.</w:t>
+        <w:t>, you’ll quickly outgrow this because it won’t match your organization. You need to disable most of the built-in work item types and create your own so that you can name them and put only the fields and the progression of statuses that make sense in your teams’ environments.</w:t>
       </w:r>
     </w:p>
     <w:p>
@@ -233,13 +200,7 @@
         <w:pStyle w:val="BodyText"/>
       </w:pPr>
       <w:r>
-        <w:t>You may think of the following work types to get the creat</w:t>
-      </w:r>
-      <w:r>
-        <w:t>ive juices flowing in order to capture the model of your organization’s world. Notice that I didn’t say “design the model.” Your model already exists. You need to capture the nouns and the verbs of your existing reality and make Azure Boards represent what</w:t>
-      </w:r>
-      <w:r>
-        <w:t>’s already there. If you capture the wrong model, it won’t fit, and your co-workers will have a hard time tracking their work because it just won’t make sense. So, consider the following types:</w:t>
+        <w:t>You may think of the following work types to get the creative juices flowing in order to capture the model of your organization’s world. Notice that I didn’t say “design the model.” Your model already exists. You need to capture the nouns and the verbs of your existing reality and make Azure Boards represent what’s already there. If you capture the wrong model, it won’t fit, and your co-workers will have a hard time tracking their work because it just won’t make sense. So, consider the following types:</w:t>
       </w:r>
     </w:p>
     <w:p>
@@ -272,10 +233,7 @@
         </w:numPr>
       </w:pPr>
       <w:r>
-        <w:t>Plannable work to bud</w:t>
-      </w:r>
-      <w:r>
-        <w:t>get, schedule, and fund</w:t>
+        <w:t>Plannable work to budget, schedule, and fund</w:t>
       </w:r>
     </w:p>
     <w:p>
@@ -294,13 +252,7 @@
         <w:pStyle w:val="FirstParagraph"/>
       </w:pPr>
       <w:r>
-        <w:t xml:space="preserve">This becomes the foundation of your usage of Azure Boards going forward. You’d never think of starting a new application with the Northwind or AdventureWorks database schema. Those tables were chosen by </w:t>
-      </w:r>
-      <w:r>
-        <w:t>someone else. That model just doesn’t fit the nature of the data you’re trying to store. In this same way, the schema of the built-in process templates won’t fit your organization. You need to load your own model. Once you have your model, you need to spec</w:t>
-      </w:r>
-      <w:r>
-        <w:t>ify the process of each major entity (work item). For example, if you were writing an article or a book, you might create a Chapter work item and specify the status progression on the Kanban board like that shown below.</w:t>
+        <w:t>This becomes the foundation of your usage of Azure Boards going forward. You’d never think of starting a new application with the Northwind or AdventureWorks database schema. Those tables were chosen by someone else. That model just doesn’t fit the nature of the data you’re trying to store. In this same way, the schema of the built-in process templates won’t fit your organization. You need to load your own model. Once you have your model, you need to specify the process of each major entity (work item). For example, if you were writing an article or a book, you might create a Chapter work item and specify the status progression on the Kanban board like that shown below.</w:t>
       </w:r>
     </w:p>
     <w:p>
@@ -363,13 +315,7 @@
         <w:rPr>
           <w:i/>
         </w:rPr>
-        <w:t>Figure: The columns all map to a s</w:t>
-      </w:r>
-      <w:r>
-        <w:rPr>
-          <w:i/>
-        </w:rPr>
-        <w:t>tate of a work item, and each can be assigned a definition of Done.</w:t>
+        <w:t>Figure: The columns all map to a state of a work item, and each can be assigned a definition of Done.</w:t>
       </w:r>
     </w:p>
     <w:p>
@@ -377,29 +323,11 @@
         <w:pStyle w:val="BodyText"/>
       </w:pPr>
       <w:r>
-        <w:t>By determining ahead of time what the process is to take a certain level of work item from creation to done, you organize your team. Each state, or board lane, should be owned by a type of</w:t>
-      </w:r>
-      <w:r>
-        <w:t xml:space="preserve"> role. For example, if you have a stakeholder designated as the person who’ll give the go ahead on the sketch of a screen before it’s developed, that stakeholder should have a column where they own the work within it. Each work item is represented by a vis</w:t>
-      </w:r>
-      <w:r>
-        <w:t xml:space="preserve">ual card on the Kanban board, and the cards in their column are theirs to work. If the stakeholder does nothing, cards pile up in that column, and nothing is developed because of the bottleneck in that column. A dashboard report can bring this to light on </w:t>
-      </w:r>
-      <w:r>
-        <w:t xml:space="preserve">a daily basis so that no column has too much work in it. The stakeholder’s job would be to either approve the sketch of the screen or initiate a conversation to fix it. In no case would you want a bad screen to be coded. That would be worse. By creating a </w:t>
-      </w:r>
-      <w:r>
-        <w:t>good number of columns, mapped to the states of the work item, you can move the work through a known process where every column has a type of role responsible for performing a known set of work and then forwarding the work in process WIP to the next column</w:t>
-      </w:r>
-      <w:r>
-        <w:t xml:space="preserve">. From a quality control perspective, every person starting on work has the obligation for inspecting the WIP to see </w:t>
+        <w:t xml:space="preserve">By determining ahead of time what the process is to take a certain level of work item from creation to done, you organize your team. Each state, or board lane, should be owned by a type of role. For example, if you have a stakeholder designated as the person who’ll give the go ahead on the sketch of a screen before it’s developed, that stakeholder should have a column where they own the work within it. Each work item is represented by a visual card on the Kanban board, and the cards in their column are theirs to work. If the stakeholder does nothing, cards pile up in that column, and nothing is developed because of the bottleneck in that column. A dashboard report can bring this to light on a daily basis so that no column has too much work in it. The stakeholder’s job would be to either approve the sketch of the screen or initiate a conversation to fix it. In no case would you want a bad screen to be coded. That would be worse. By creating a good number of columns, mapped to the states of the work item, you can move the work through a known process where every column has a type of role responsible for performing a known set of work and then forwarding the work in process WIP to the next column. From a quality control perspective, every person starting on work has the obligation for inspecting the WIP to see </w:t>
       </w:r>
       <w:r>
         <w:lastRenderedPageBreak/>
-        <w:t>if the work is ready for them yet. If something is missing, you stop the line and get it corrected before propagating the error further dow</w:t>
-      </w:r>
-      <w:r>
-        <w:t>nstream.</w:t>
+        <w:t>if the work is ready for them yet. If something is missing, you stop the line and get it corrected before propagating the error further downstream.</w:t>
       </w:r>
     </w:p>
     <w:p>
@@ -407,13 +335,7 @@
         <w:pStyle w:val="BodyText"/>
       </w:pPr>
       <w:r>
-        <w:t>For the purposes of software teams, the level of backlog that is prepopulated with Product Backlog Items in the case of the Scrum process template or User Stories in the case of the Agile process template, is the appropriate level for doing branch</w:t>
-      </w:r>
-      <w:r>
-        <w:t xml:space="preserve">es and pull requests as well as designed test cases, as you’ll see a bit later in the article. Iterations or sprints can be planned with work items from this level. Then, tasks can be organically created, completed or destroyed day by day. It’s often good </w:t>
-      </w:r>
-      <w:r>
-        <w:t>to make plans based on the lowest backlog level and then break those down into tasks as needed on an ad-hoc basis during the sprint.</w:t>
+        <w:t>For the purposes of software teams, the level of backlog that is prepopulated with Product Backlog Items in the case of the Scrum process template or User Stories in the case of the Agile process template, is the appropriate level for doing branches and pull requests as well as designed test cases, as you’ll see a bit later in the article. Iterations or sprints can be planned with work items from this level. Then, tasks can be organically created, completed or destroyed day by day. It’s often good to make plans based on the lowest backlog level and then break those down into tasks as needed on an ad-hoc basis during the sprint.</w:t>
       </w:r>
     </w:p>
     <w:p>
@@ -431,16 +353,7 @@
         <w:pStyle w:val="FirstParagraph"/>
       </w:pPr>
       <w:r>
-        <w:t>Depending on the process template you choose when you create your project, you’ll start with a pre-defi</w:t>
-      </w:r>
-      <w:r>
-        <w:t>ned set of work item types, statuses and swimlanes in your boards. You should change these because there are only three process templates built-in, and they are all very basic. Don’t expect to use them without customization except for very simple projects.</w:t>
-      </w:r>
-      <w:r>
-        <w:t xml:space="preserve"> You have three process templates to choose from when starting a project. If you have already created a project, and you want to choose a different process template, you are out of luck. Create a new project. If that ship sailed long ago, don’t fret. You c</w:t>
-      </w:r>
-      <w:r>
-        <w:t>an morph any of the project templates into just about anything you want.</w:t>
+        <w:t>Depending on the process template you choose when you create your project, you’ll start with a pre-defined set of work item types, statuses and swimlanes in your boards. You should change these because there are only three process templates built-in, and they are all very basic. Don’t expect to use them without customization except for very simple projects. You have three process templates to choose from when starting a project. If you have already created a project, and you want to choose a different process template, you are out of luck. Create a new project. If that ship sailed long ago, don’t fret. You can morph any of the project templates into just about anything you want.</w:t>
       </w:r>
     </w:p>
     <w:p>
@@ -448,16 +361,48 @@
         <w:pStyle w:val="BodyText"/>
       </w:pPr>
       <w:r>
-        <w:t>The choices for project template are CMMI, Agile, and Scrum. The scrum template is probably the most widely used, and it is the template that is maintained the most. If you don’t know</w:t>
-      </w:r>
-      <w:r>
-        <w:t xml:space="preserve"> the difference between these, </w:t>
+        <w:t>The choices for project template are CMMI, Agile, and Scrum. The scrum template is probably the most widely used</w:t>
+      </w:r>
+      <w:r>
+        <w:t xml:space="preserve"> at the writing of this book</w:t>
+      </w:r>
+      <w:r>
+        <w:t>, and it is the template that is maintained the most.</w:t>
+      </w:r>
+      <w:r>
+        <w:t xml:space="preserve"> But</w:t>
+      </w:r>
+      <w:r>
+        <w:t xml:space="preserve"> the Basic template is </w:t>
+      </w:r>
+      <w:proofErr w:type="gramStart"/>
+      <w:r>
+        <w:t>new, and</w:t>
+      </w:r>
+      <w:proofErr w:type="gramEnd"/>
+      <w:r>
+        <w:t xml:space="preserve"> has been simplified down to just the basics. If you don’t know what process template to use, and </w:t>
+      </w:r>
+      <w:r>
+        <w:t xml:space="preserve">you don’t know the difference between these, </w:t>
       </w:r>
       <w:r>
         <w:rPr>
           <w:b/>
         </w:rPr>
-        <w:t>choose the Scrum template</w:t>
+        <w:t xml:space="preserve">choose the </w:t>
+      </w:r>
+      <w:r>
+        <w:rPr>
+          <w:b/>
+        </w:rPr>
+        <w:t xml:space="preserve">Basic </w:t>
+      </w:r>
+      <w:r>
+        <w:rPr>
+          <w:b/>
+        </w:rPr>
+        <w:t>template</w:t>
       </w:r>
       <w:r>
         <w:rPr>
@@ -468,275 +413,16 @@
       <w:r>
         <w:t xml:space="preserve"> and modify it from there.</w:t>
       </w:r>
+      <w:r>
+        <w:t xml:space="preserve"> It has the least pre-specified, and you’ll be able to add anything you like.</w:t>
+      </w:r>
     </w:p>
     <w:p>
       <w:pPr>
         <w:pStyle w:val="BodyText"/>
       </w:pPr>
       <w:r>
-        <w:t>You will see some similarities and differences in the built-in process templates, but they all share more than they differ. The following table illustrates the configuratio</w:t>
-      </w:r>
-      <w:r>
-        <w:t>ns of the templates.</w:t>
-      </w:r>
-    </w:p>
-    <w:tbl>
-      <w:tblPr>
-        <w:tblW w:w="5000" w:type="pct"/>
-        <w:tblLook w:val="04A0" w:firstRow="1" w:lastRow="0" w:firstColumn="1" w:lastColumn="0" w:noHBand="0" w:noVBand="1"/>
-      </w:tblPr>
-      <w:tblGrid>
-        <w:gridCol w:w="1664"/>
-        <w:gridCol w:w="4061"/>
-        <w:gridCol w:w="1480"/>
-        <w:gridCol w:w="2371"/>
-      </w:tblGrid>
-      <w:tr>
-        <w:tc>
-          <w:tcPr>
-            <w:tcW w:w="0" w:type="auto"/>
-          </w:tcPr>
-          <w:p>
-            <w:r>
-              <w:t>Backlogs</w:t>
-            </w:r>
-          </w:p>
-        </w:tc>
-        <w:tc>
-          <w:tcPr>
-            <w:tcW w:w="0" w:type="auto"/>
-          </w:tcPr>
-          <w:p>
-            <w:r>
-              <w:t>CMMI</w:t>
-            </w:r>
-          </w:p>
-        </w:tc>
-        <w:tc>
-          <w:tcPr>
-            <w:tcW w:w="0" w:type="auto"/>
-          </w:tcPr>
-          <w:p>
-            <w:r>
-              <w:t>Agile</w:t>
-            </w:r>
-          </w:p>
-        </w:tc>
-        <w:tc>
-          <w:tcPr>
-            <w:tcW w:w="0" w:type="auto"/>
-          </w:tcPr>
-          <w:p>
-            <w:r>
-              <w:t>Scrum</w:t>
-            </w:r>
-          </w:p>
-        </w:tc>
-      </w:tr>
-      <w:tr>
-        <w:tc>
-          <w:tcPr>
-            <w:tcW w:w="0" w:type="auto"/>
-          </w:tcPr>
-          <w:p>
-            <w:r>
-              <w:t>Portfolio</w:t>
-            </w:r>
-          </w:p>
-        </w:tc>
-        <w:tc>
-          <w:tcPr>
-            <w:tcW w:w="0" w:type="auto"/>
-          </w:tcPr>
-          <w:p>
-            <w:r>
-              <w:t>Epic Feature</w:t>
-            </w:r>
-          </w:p>
-        </w:tc>
-        <w:tc>
-          <w:tcPr>
-            <w:tcW w:w="0" w:type="auto"/>
-          </w:tcPr>
-          <w:p>
-            <w:r>
-              <w:t>Epic Feature</w:t>
-            </w:r>
-          </w:p>
-        </w:tc>
-        <w:tc>
-          <w:tcPr>
-            <w:tcW w:w="0" w:type="auto"/>
-          </w:tcPr>
-          <w:p>
-            <w:r>
-              <w:t>Epic Feature</w:t>
-            </w:r>
-          </w:p>
-        </w:tc>
-      </w:tr>
-      <w:tr>
-        <w:tc>
-          <w:tcPr>
-            <w:tcW w:w="0" w:type="auto"/>
-          </w:tcPr>
-          <w:p>
-            <w:r>
-              <w:t>Requirements</w:t>
-            </w:r>
-          </w:p>
-        </w:tc>
-        <w:tc>
-          <w:tcPr>
-            <w:tcW w:w="0" w:type="auto"/>
-          </w:tcPr>
-          <w:p>
-            <w:r>
-              <w:t>Requirement</w:t>
-            </w:r>
-          </w:p>
-        </w:tc>
-        <w:tc>
-          <w:tcPr>
-            <w:tcW w:w="0" w:type="auto"/>
-          </w:tcPr>
-          <w:p>
-            <w:r>
-              <w:t>User Story</w:t>
-            </w:r>
-          </w:p>
-        </w:tc>
-        <w:tc>
-          <w:tcPr>
-            <w:tcW w:w="0" w:type="auto"/>
-          </w:tcPr>
-          <w:p>
-            <w:r>
-              <w:t>Product Backlog Item</w:t>
-            </w:r>
-          </w:p>
-        </w:tc>
-      </w:tr>
-      <w:tr>
-        <w:tc>
-          <w:tcPr>
-            <w:tcW w:w="0" w:type="auto"/>
-          </w:tcPr>
-          <w:p>
-            <w:r>
-              <w:t>Iteration</w:t>
-            </w:r>
-          </w:p>
-        </w:tc>
-        <w:tc>
-          <w:tcPr>
-            <w:tcW w:w="0" w:type="auto"/>
-          </w:tcPr>
-          <w:p>
-            <w:r>
-              <w:t>Task</w:t>
-            </w:r>
-          </w:p>
-        </w:tc>
-        <w:tc>
-          <w:tcPr>
-            <w:tcW w:w="0" w:type="auto"/>
-          </w:tcPr>
-          <w:p>
-            <w:r>
-              <w:t>Task</w:t>
-            </w:r>
-          </w:p>
-        </w:tc>
-        <w:tc>
-          <w:tcPr>
-            <w:tcW w:w="0" w:type="auto"/>
-          </w:tcPr>
-          <w:p>
-            <w:r>
-              <w:t>Task</w:t>
-            </w:r>
-          </w:p>
-        </w:tc>
-      </w:tr>
-      <w:tr>
-        <w:tc>
-          <w:tcPr>
-            <w:tcW w:w="0" w:type="auto"/>
-          </w:tcPr>
-          <w:p>
-            <w:r>
-              <w:t>Others</w:t>
-            </w:r>
-          </w:p>
-        </w:tc>
-        <w:tc>
-          <w:tcPr>
-            <w:tcW w:w="0" w:type="auto"/>
-          </w:tcPr>
-          <w:p>
-            <w:r>
-              <w:t>Bug Issue Change Request Review Risk</w:t>
-            </w:r>
-          </w:p>
-        </w:tc>
-        <w:tc>
-          <w:tcPr>
-            <w:tcW w:w="0" w:type="auto"/>
-          </w:tcPr>
-          <w:p>
-            <w:r>
-              <w:t>Bug Issue</w:t>
-            </w:r>
-          </w:p>
-        </w:tc>
-        <w:tc>
-          <w:tcPr>
-            <w:tcW w:w="0" w:type="auto"/>
-          </w:tcPr>
-          <w:p>
-            <w:r>
-              <w:t>Bug Impediment</w:t>
-            </w:r>
-          </w:p>
-        </w:tc>
-      </w:tr>
-    </w:tbl>
-    <w:p>
-      <w:pPr>
-        <w:pStyle w:val="BodyText"/>
-      </w:pPr>
-      <w:r>
-        <w:rPr>
-          <w:i/>
-        </w:rPr>
-        <w:lastRenderedPageBreak/>
-        <w:t>Table: Built-in process templates come with a set of work item types that are meant to be customized</w:t>
-      </w:r>
-    </w:p>
-    <w:p>
-      <w:pPr>
-        <w:pStyle w:val="BodyText"/>
-      </w:pPr>
-      <w:r>
-        <w:t>You can see how similar the process templates are, and you should examine each one to gain some ideas because each work item is configured with a certain n</w:t>
-      </w:r>
-      <w:r>
-        <w:t xml:space="preserve">umber of fields, and the fields of each is likely not going to fit your needs. As with a database schema if you go forward with tables and columns that are not used, your data set ends up with many null values. This causes confusion with reporting. If you </w:t>
-      </w:r>
-      <w:r>
-        <w:t>are not going to use a field, customize your template and remove it or hide it from a work item. Simple is better.</w:t>
-      </w:r>
-    </w:p>
-    <w:p>
-      <w:pPr>
-        <w:pStyle w:val="BodyText"/>
-      </w:pPr>
-      <w:r>
-        <w:t>You may think that the above processes are so similar that it doesn’t matter which one you start with, but the Requirements level work item t</w:t>
-      </w:r>
-      <w:r>
-        <w:t>ype will probably help you make your decision. Here are the fields in this key work item type out of the box.</w:t>
+        <w:t>You will see some similarities and differences in the built-in process templates, but they all share more than they differ. The following table illustrates the configurations of the templates.</w:t>
       </w:r>
     </w:p>
     <w:tbl>
@@ -746,10 +432,11 @@
         <w:tblLook w:val="04A0" w:firstRow="1" w:lastRow="0" w:firstColumn="1" w:lastColumn="0" w:noHBand="0" w:noVBand="1"/>
       </w:tblPr>
       <w:tblGrid>
-        <w:gridCol w:w="2034"/>
-        <w:gridCol w:w="2612"/>
-        <w:gridCol w:w="2465"/>
-        <w:gridCol w:w="2465"/>
+        <w:gridCol w:w="1785"/>
+        <w:gridCol w:w="3320"/>
+        <w:gridCol w:w="1341"/>
+        <w:gridCol w:w="2105"/>
+        <w:gridCol w:w="799"/>
       </w:tblGrid>
       <w:tr>
         <w:trPr>
@@ -761,9 +448,9 @@
             <w:tcW w:w="0" w:type="auto"/>
           </w:tcPr>
           <w:p>
-            <w:pPr>
-              <w:pStyle w:val="Compact"/>
-            </w:pPr>
+            <w:r>
+              <w:t>Backlogs</w:t>
+            </w:r>
           </w:p>
         </w:tc>
         <w:tc>
@@ -802,6 +489,19 @@
             </w:pPr>
             <w:r>
               <w:t>Scrum</w:t>
+            </w:r>
+          </w:p>
+        </w:tc>
+        <w:tc>
+          <w:tcPr>
+            <w:tcW w:w="0" w:type="auto"/>
+          </w:tcPr>
+          <w:p>
+            <w:pPr>
+              <w:cnfStyle w:val="100000000000" w:firstRow="1" w:lastRow="0" w:firstColumn="0" w:lastColumn="0" w:oddVBand="0" w:evenVBand="0" w:oddHBand="0" w:evenHBand="0" w:firstRowFirstColumn="0" w:firstRowLastColumn="0" w:lastRowFirstColumn="0" w:lastRowLastColumn="0"/>
+            </w:pPr>
+            <w:r>
+              <w:t>Basic</w:t>
             </w:r>
           </w:p>
         </w:tc>
@@ -814,46 +514,63 @@
           </w:tcPr>
           <w:p>
             <w:r>
-              <w:t>Name</w:t>
-            </w:r>
-          </w:p>
-        </w:tc>
-        <w:tc>
-          <w:tcPr>
-            <w:tcW w:w="0" w:type="auto"/>
-          </w:tcPr>
-          <w:p>
-            <w:pPr>
-              <w:cnfStyle w:val="000000000000" w:firstRow="0" w:lastRow="0" w:firstColumn="0" w:lastColumn="0" w:oddVBand="0" w:evenVBand="0" w:oddHBand="0" w:evenHBand="0" w:firstRowFirstColumn="0" w:firstRowLastColumn="0" w:lastRowFirstColumn="0" w:lastRowLastColumn="0"/>
-            </w:pPr>
-            <w:r>
-              <w:t>Requirement</w:t>
-            </w:r>
-          </w:p>
-        </w:tc>
-        <w:tc>
-          <w:tcPr>
-            <w:tcW w:w="0" w:type="auto"/>
-          </w:tcPr>
-          <w:p>
-            <w:pPr>
-              <w:cnfStyle w:val="000000000000" w:firstRow="0" w:lastRow="0" w:firstColumn="0" w:lastColumn="0" w:oddVBand="0" w:evenVBand="0" w:oddHBand="0" w:evenHBand="0" w:firstRowFirstColumn="0" w:firstRowLastColumn="0" w:lastRowFirstColumn="0" w:lastRowLastColumn="0"/>
-            </w:pPr>
-            <w:r>
-              <w:t>User Story</w:t>
-            </w:r>
-          </w:p>
-        </w:tc>
-        <w:tc>
-          <w:tcPr>
-            <w:tcW w:w="0" w:type="auto"/>
-          </w:tcPr>
-          <w:p>
-            <w:pPr>
-              <w:cnfStyle w:val="000000000000" w:firstRow="0" w:lastRow="0" w:firstColumn="0" w:lastColumn="0" w:oddVBand="0" w:evenVBand="0" w:oddHBand="0" w:evenHBand="0" w:firstRowFirstColumn="0" w:firstRowLastColumn="0" w:lastRowFirstColumn="0" w:lastRowLastColumn="0"/>
-            </w:pPr>
-            <w:r>
-              <w:t>Product Backlog Item</w:t>
+              <w:t>Portfolio</w:t>
+            </w:r>
+          </w:p>
+        </w:tc>
+        <w:tc>
+          <w:tcPr>
+            <w:tcW w:w="0" w:type="auto"/>
+          </w:tcPr>
+          <w:p>
+            <w:pPr>
+              <w:cnfStyle w:val="000000000000" w:firstRow="0" w:lastRow="0" w:firstColumn="0" w:lastColumn="0" w:oddVBand="0" w:evenVBand="0" w:oddHBand="0" w:evenHBand="0" w:firstRowFirstColumn="0" w:firstRowLastColumn="0" w:lastRowFirstColumn="0" w:lastRowLastColumn="0"/>
+            </w:pPr>
+            <w:r>
+              <w:t>Epic Feature</w:t>
+            </w:r>
+          </w:p>
+        </w:tc>
+        <w:tc>
+          <w:tcPr>
+            <w:tcW w:w="0" w:type="auto"/>
+          </w:tcPr>
+          <w:p>
+            <w:pPr>
+              <w:cnfStyle w:val="000000000000" w:firstRow="0" w:lastRow="0" w:firstColumn="0" w:lastColumn="0" w:oddVBand="0" w:evenVBand="0" w:oddHBand="0" w:evenHBand="0" w:firstRowFirstColumn="0" w:firstRowLastColumn="0" w:lastRowFirstColumn="0" w:lastRowLastColumn="0"/>
+            </w:pPr>
+            <w:r>
+              <w:t>Epic Feature</w:t>
+            </w:r>
+          </w:p>
+        </w:tc>
+        <w:tc>
+          <w:tcPr>
+            <w:tcW w:w="0" w:type="auto"/>
+          </w:tcPr>
+          <w:p>
+            <w:pPr>
+              <w:cnfStyle w:val="000000000000" w:firstRow="0" w:lastRow="0" w:firstColumn="0" w:lastColumn="0" w:oddVBand="0" w:evenVBand="0" w:oddHBand="0" w:evenHBand="0" w:firstRowFirstColumn="0" w:firstRowLastColumn="0" w:lastRowFirstColumn="0" w:lastRowLastColumn="0"/>
+            </w:pPr>
+            <w:r>
+              <w:t>Epic</w:t>
+            </w:r>
+            <w:r>
+              <w:br/>
+              <w:t>Feature</w:t>
+            </w:r>
+          </w:p>
+        </w:tc>
+        <w:tc>
+          <w:tcPr>
+            <w:tcW w:w="0" w:type="auto"/>
+          </w:tcPr>
+          <w:p>
+            <w:pPr>
+              <w:cnfStyle w:val="000000000000" w:firstRow="0" w:lastRow="0" w:firstColumn="0" w:lastColumn="0" w:oddVBand="0" w:evenVBand="0" w:oddHBand="0" w:evenHBand="0" w:firstRowFirstColumn="0" w:firstRowLastColumn="0" w:lastRowFirstColumn="0" w:lastRowLastColumn="0"/>
+            </w:pPr>
+            <w:r>
+              <w:t>Epic</w:t>
             </w:r>
           </w:p>
         </w:tc>
@@ -866,49 +583,59 @@
           </w:tcPr>
           <w:p>
             <w:r>
-              <w:t>Main Section</w:t>
-            </w:r>
-          </w:p>
-        </w:tc>
-        <w:tc>
-          <w:tcPr>
-            <w:tcW w:w="0" w:type="auto"/>
-          </w:tcPr>
-          <w:p>
-            <w:pPr>
-              <w:cnfStyle w:val="000000000000" w:firstRow="0" w:lastRow="0" w:firstColumn="0" w:lastColumn="0" w:oddVBand="0" w:evenVBand="0" w:oddHBand="0" w:evenHBand="0" w:firstRowFirstColumn="0" w:firstRowLastColumn="0" w:lastRowFirstColumn="0" w:lastRowLastColumn="0"/>
-            </w:pPr>
-            <w:r>
-              <w:t>Description (multi-line text)</w:t>
-            </w:r>
-          </w:p>
-        </w:tc>
-        <w:tc>
-          <w:tcPr>
-            <w:tcW w:w="0" w:type="auto"/>
-          </w:tcPr>
-          <w:p>
-            <w:pPr>
-              <w:cnfStyle w:val="000000000000" w:firstRow="0" w:lastRow="0" w:firstColumn="0" w:lastColumn="0" w:oddVBand="0" w:evenVBand="0" w:oddHBand="0" w:evenHBand="0" w:firstRowFirstColumn="0" w:firstRowLastColumn="0" w:lastRowFirstColumn="0" w:lastRowLastColumn="0"/>
-            </w:pPr>
-            <w:r>
-              <w:t>Description (multi-line text)</w:t>
-            </w:r>
-          </w:p>
-        </w:tc>
-        <w:tc>
-          <w:tcPr>
-            <w:tcW w:w="0" w:type="auto"/>
-          </w:tcPr>
-          <w:p>
-            <w:pPr>
-              <w:cnfStyle w:val="000000000000" w:firstRow="0" w:lastRow="0" w:firstColumn="0" w:lastColumn="0" w:oddVBand="0" w:evenVBand="0" w:oddHBand="0" w:evenHBand="0" w:firstRowFirstColumn="0" w:firstRowLastColumn="0" w:lastRowFirstColumn="0" w:lastRowLastColumn="0"/>
-            </w:pPr>
-            <w:r>
-              <w:t>Desc</w:t>
-            </w:r>
-            <w:r>
-              <w:t>ription (multi-line text)</w:t>
+              <w:t>Requirements</w:t>
+            </w:r>
+          </w:p>
+        </w:tc>
+        <w:tc>
+          <w:tcPr>
+            <w:tcW w:w="0" w:type="auto"/>
+          </w:tcPr>
+          <w:p>
+            <w:pPr>
+              <w:cnfStyle w:val="000000000000" w:firstRow="0" w:lastRow="0" w:firstColumn="0" w:lastColumn="0" w:oddVBand="0" w:evenVBand="0" w:oddHBand="0" w:evenHBand="0" w:firstRowFirstColumn="0" w:firstRowLastColumn="0" w:lastRowFirstColumn="0" w:lastRowLastColumn="0"/>
+            </w:pPr>
+            <w:r>
+              <w:t>Requirement</w:t>
+            </w:r>
+          </w:p>
+        </w:tc>
+        <w:tc>
+          <w:tcPr>
+            <w:tcW w:w="0" w:type="auto"/>
+          </w:tcPr>
+          <w:p>
+            <w:pPr>
+              <w:cnfStyle w:val="000000000000" w:firstRow="0" w:lastRow="0" w:firstColumn="0" w:lastColumn="0" w:oddVBand="0" w:evenVBand="0" w:oddHBand="0" w:evenHBand="0" w:firstRowFirstColumn="0" w:firstRowLastColumn="0" w:lastRowFirstColumn="0" w:lastRowLastColumn="0"/>
+            </w:pPr>
+            <w:r>
+              <w:t>User Story</w:t>
+            </w:r>
+          </w:p>
+        </w:tc>
+        <w:tc>
+          <w:tcPr>
+            <w:tcW w:w="0" w:type="auto"/>
+          </w:tcPr>
+          <w:p>
+            <w:pPr>
+              <w:cnfStyle w:val="000000000000" w:firstRow="0" w:lastRow="0" w:firstColumn="0" w:lastColumn="0" w:oddVBand="0" w:evenVBand="0" w:oddHBand="0" w:evenHBand="0" w:firstRowFirstColumn="0" w:firstRowLastColumn="0" w:lastRowFirstColumn="0" w:lastRowLastColumn="0"/>
+            </w:pPr>
+            <w:r>
+              <w:t>Product Backlog Item</w:t>
+            </w:r>
+          </w:p>
+        </w:tc>
+        <w:tc>
+          <w:tcPr>
+            <w:tcW w:w="0" w:type="auto"/>
+          </w:tcPr>
+          <w:p>
+            <w:pPr>
+              <w:cnfStyle w:val="000000000000" w:firstRow="0" w:lastRow="0" w:firstColumn="0" w:lastColumn="0" w:oddVBand="0" w:evenVBand="0" w:oddHBand="0" w:evenHBand="0" w:firstRowFirstColumn="0" w:firstRowLastColumn="0" w:lastRowFirstColumn="0" w:lastRowLastColumn="0"/>
+            </w:pPr>
+            <w:r>
+              <w:t>Issue</w:t>
             </w:r>
           </w:p>
         </w:tc>
@@ -921,46 +648,59 @@
           </w:tcPr>
           <w:p>
             <w:r>
-              <w:t>Secondary Section</w:t>
-            </w:r>
-          </w:p>
-        </w:tc>
-        <w:tc>
-          <w:tcPr>
-            <w:tcW w:w="0" w:type="auto"/>
-          </w:tcPr>
-          <w:p>
-            <w:pPr>
-              <w:cnfStyle w:val="000000000000" w:firstRow="0" w:lastRow="0" w:firstColumn="0" w:lastColumn="0" w:oddVBand="0" w:evenVBand="0" w:oddHBand="0" w:evenHBand="0" w:firstRowFirstColumn="0" w:firstRowLastColumn="0" w:lastRowFirstColumn="0" w:lastRowLastColumn="0"/>
-            </w:pPr>
-            <w:r>
-              <w:t>Impact Assessment (multi-line text)</w:t>
-            </w:r>
-          </w:p>
-        </w:tc>
-        <w:tc>
-          <w:tcPr>
-            <w:tcW w:w="0" w:type="auto"/>
-          </w:tcPr>
-          <w:p>
-            <w:pPr>
-              <w:cnfStyle w:val="000000000000" w:firstRow="0" w:lastRow="0" w:firstColumn="0" w:lastColumn="0" w:oddVBand="0" w:evenVBand="0" w:oddHBand="0" w:evenHBand="0" w:firstRowFirstColumn="0" w:firstRowLastColumn="0" w:lastRowFirstColumn="0" w:lastRowLastColumn="0"/>
-            </w:pPr>
-            <w:r>
-              <w:t>Acceptance Criteria (multi-line text)</w:t>
-            </w:r>
-          </w:p>
-        </w:tc>
-        <w:tc>
-          <w:tcPr>
-            <w:tcW w:w="0" w:type="auto"/>
-          </w:tcPr>
-          <w:p>
-            <w:pPr>
-              <w:cnfStyle w:val="000000000000" w:firstRow="0" w:lastRow="0" w:firstColumn="0" w:lastColumn="0" w:oddVBand="0" w:evenVBand="0" w:oddHBand="0" w:evenHBand="0" w:firstRowFirstColumn="0" w:firstRowLastColumn="0" w:lastRowFirstColumn="0" w:lastRowLastColumn="0"/>
-            </w:pPr>
-            <w:r>
-              <w:t>Acceptance Criteria (multi-line text)</w:t>
+              <w:t>Iteration</w:t>
+            </w:r>
+          </w:p>
+        </w:tc>
+        <w:tc>
+          <w:tcPr>
+            <w:tcW w:w="0" w:type="auto"/>
+          </w:tcPr>
+          <w:p>
+            <w:pPr>
+              <w:cnfStyle w:val="000000000000" w:firstRow="0" w:lastRow="0" w:firstColumn="0" w:lastColumn="0" w:oddVBand="0" w:evenVBand="0" w:oddHBand="0" w:evenHBand="0" w:firstRowFirstColumn="0" w:firstRowLastColumn="0" w:lastRowFirstColumn="0" w:lastRowLastColumn="0"/>
+            </w:pPr>
+            <w:r>
+              <w:t>Task</w:t>
+            </w:r>
+          </w:p>
+        </w:tc>
+        <w:tc>
+          <w:tcPr>
+            <w:tcW w:w="0" w:type="auto"/>
+          </w:tcPr>
+          <w:p>
+            <w:pPr>
+              <w:cnfStyle w:val="000000000000" w:firstRow="0" w:lastRow="0" w:firstColumn="0" w:lastColumn="0" w:oddVBand="0" w:evenVBand="0" w:oddHBand="0" w:evenHBand="0" w:firstRowFirstColumn="0" w:firstRowLastColumn="0" w:lastRowFirstColumn="0" w:lastRowLastColumn="0"/>
+            </w:pPr>
+            <w:r>
+              <w:t>Task</w:t>
+            </w:r>
+          </w:p>
+        </w:tc>
+        <w:tc>
+          <w:tcPr>
+            <w:tcW w:w="0" w:type="auto"/>
+          </w:tcPr>
+          <w:p>
+            <w:pPr>
+              <w:cnfStyle w:val="000000000000" w:firstRow="0" w:lastRow="0" w:firstColumn="0" w:lastColumn="0" w:oddVBand="0" w:evenVBand="0" w:oddHBand="0" w:evenHBand="0" w:firstRowFirstColumn="0" w:firstRowLastColumn="0" w:lastRowFirstColumn="0" w:lastRowLastColumn="0"/>
+            </w:pPr>
+            <w:r>
+              <w:t>Task</w:t>
+            </w:r>
+          </w:p>
+        </w:tc>
+        <w:tc>
+          <w:tcPr>
+            <w:tcW w:w="0" w:type="auto"/>
+          </w:tcPr>
+          <w:p>
+            <w:pPr>
+              <w:cnfStyle w:val="000000000000" w:firstRow="0" w:lastRow="0" w:firstColumn="0" w:lastColumn="0" w:oddVBand="0" w:evenVBand="0" w:oddHBand="0" w:evenHBand="0" w:firstRowFirstColumn="0" w:firstRowLastColumn="0" w:lastRowFirstColumn="0" w:lastRowLastColumn="0"/>
+            </w:pPr>
+            <w:r>
+              <w:t>Task</w:t>
             </w:r>
           </w:p>
         </w:tc>
@@ -973,46 +713,169 @@
           </w:tcPr>
           <w:p>
             <w:r>
-              <w:t>Development Section</w:t>
-            </w:r>
-          </w:p>
-        </w:tc>
-        <w:tc>
-          <w:tcPr>
-            <w:tcW w:w="0" w:type="auto"/>
-          </w:tcPr>
-          <w:p>
-            <w:pPr>
-              <w:cnfStyle w:val="000000000000" w:firstRow="0" w:lastRow="0" w:firstColumn="0" w:lastColumn="0" w:oddVBand="0" w:evenVBand="0" w:oddHBand="0" w:evenHBand="0" w:firstRowFirstColumn="0" w:firstRowLastColumn="0" w:lastRowFirstColumn="0" w:lastRowLastColumn="0"/>
-            </w:pPr>
-            <w:r>
-              <w:t>Development (links)</w:t>
-            </w:r>
-          </w:p>
-        </w:tc>
-        <w:tc>
-          <w:tcPr>
-            <w:tcW w:w="0" w:type="auto"/>
-          </w:tcPr>
-          <w:p>
-            <w:pPr>
-              <w:cnfStyle w:val="000000000000" w:firstRow="0" w:lastRow="0" w:firstColumn="0" w:lastColumn="0" w:oddVBand="0" w:evenVBand="0" w:oddHBand="0" w:evenHBand="0" w:firstRowFirstColumn="0" w:firstRowLastColumn="0" w:lastRowFirstColumn="0" w:lastRowLastColumn="0"/>
-            </w:pPr>
-            <w:r>
-              <w:t>Development (links)</w:t>
-            </w:r>
-          </w:p>
-        </w:tc>
-        <w:tc>
-          <w:tcPr>
-            <w:tcW w:w="0" w:type="auto"/>
-          </w:tcPr>
-          <w:p>
-            <w:pPr>
-              <w:cnfStyle w:val="000000000000" w:firstRow="0" w:lastRow="0" w:firstColumn="0" w:lastColumn="0" w:oddVBand="0" w:evenVBand="0" w:oddHBand="0" w:evenHBand="0" w:firstRowFirstColumn="0" w:firstRowLastColumn="0" w:lastRowFirstColumn="0" w:lastRowLastColumn="0"/>
-            </w:pPr>
-            <w:r>
-              <w:t>Development (links)</w:t>
+              <w:t>Others</w:t>
+            </w:r>
+          </w:p>
+        </w:tc>
+        <w:tc>
+          <w:tcPr>
+            <w:tcW w:w="0" w:type="auto"/>
+          </w:tcPr>
+          <w:p>
+            <w:pPr>
+              <w:cnfStyle w:val="000000000000" w:firstRow="0" w:lastRow="0" w:firstColumn="0" w:lastColumn="0" w:oddVBand="0" w:evenVBand="0" w:oddHBand="0" w:evenHBand="0" w:firstRowFirstColumn="0" w:firstRowLastColumn="0" w:lastRowFirstColumn="0" w:lastRowLastColumn="0"/>
+            </w:pPr>
+            <w:r>
+              <w:t>Bug Issue Change Request Review Risk</w:t>
+            </w:r>
+          </w:p>
+        </w:tc>
+        <w:tc>
+          <w:tcPr>
+            <w:tcW w:w="0" w:type="auto"/>
+          </w:tcPr>
+          <w:p>
+            <w:pPr>
+              <w:cnfStyle w:val="000000000000" w:firstRow="0" w:lastRow="0" w:firstColumn="0" w:lastColumn="0" w:oddVBand="0" w:evenVBand="0" w:oddHBand="0" w:evenHBand="0" w:firstRowFirstColumn="0" w:firstRowLastColumn="0" w:lastRowFirstColumn="0" w:lastRowLastColumn="0"/>
+            </w:pPr>
+            <w:r>
+              <w:t>Bug Issue</w:t>
+            </w:r>
+          </w:p>
+        </w:tc>
+        <w:tc>
+          <w:tcPr>
+            <w:tcW w:w="0" w:type="auto"/>
+          </w:tcPr>
+          <w:p>
+            <w:pPr>
+              <w:cnfStyle w:val="000000000000" w:firstRow="0" w:lastRow="0" w:firstColumn="0" w:lastColumn="0" w:oddVBand="0" w:evenVBand="0" w:oddHBand="0" w:evenHBand="0" w:firstRowFirstColumn="0" w:firstRowLastColumn="0" w:lastRowFirstColumn="0" w:lastRowLastColumn="0"/>
+            </w:pPr>
+            <w:r>
+              <w:t>Bug Impediment</w:t>
+            </w:r>
+          </w:p>
+        </w:tc>
+        <w:tc>
+          <w:tcPr>
+            <w:tcW w:w="0" w:type="auto"/>
+          </w:tcPr>
+          <w:p>
+            <w:pPr>
+              <w:cnfStyle w:val="000000000000" w:firstRow="0" w:lastRow="0" w:firstColumn="0" w:lastColumn="0" w:oddVBand="0" w:evenVBand="0" w:oddHBand="0" w:evenHBand="0" w:firstRowFirstColumn="0" w:firstRowLastColumn="0" w:lastRowFirstColumn="0" w:lastRowLastColumn="0"/>
+            </w:pPr>
+            <w:r>
+              <w:t>n/a</w:t>
+            </w:r>
+          </w:p>
+        </w:tc>
+      </w:tr>
+    </w:tbl>
+    <w:p>
+      <w:pPr>
+        <w:pStyle w:val="BodyText"/>
+      </w:pPr>
+      <w:r>
+        <w:rPr>
+          <w:i/>
+        </w:rPr>
+        <w:lastRenderedPageBreak/>
+        <w:t>Table: Built-in process templates come with a set of work item types that are meant to be customized</w:t>
+      </w:r>
+    </w:p>
+    <w:p>
+      <w:pPr>
+        <w:pStyle w:val="BodyText"/>
+      </w:pPr>
+      <w:r>
+        <w:t>You can see how similar the process templates are, and you should examine each one to gain some ideas because each work item is configured with a certain number of fields, and the fields of each is likely not going to fit your needs. As with a database schema if you go forward with tables and columns that are not used, your data set ends up with many null values. This causes confusion with reporting. If you are not going to use a field, customize your template and remove it or hide it from a work item. Simple is better.</w:t>
+      </w:r>
+    </w:p>
+    <w:p>
+      <w:pPr>
+        <w:pStyle w:val="BodyText"/>
+      </w:pPr>
+      <w:r>
+        <w:t>You may think that the above processes are so similar that it doesn’t matter which one you start with, but the Requirements level work item type will probably help you make your decision. Here are the fields in this key work item type out of the box.</w:t>
+      </w:r>
+    </w:p>
+    <w:tbl>
+      <w:tblPr>
+        <w:tblStyle w:val="GridTable1Light"/>
+        <w:tblW w:w="5000" w:type="pct"/>
+        <w:tblLook w:val="04A0" w:firstRow="1" w:lastRow="0" w:firstColumn="1" w:lastColumn="0" w:noHBand="0" w:noVBand="1"/>
+      </w:tblPr>
+      <w:tblGrid>
+        <w:gridCol w:w="1756"/>
+        <w:gridCol w:w="2101"/>
+        <w:gridCol w:w="1783"/>
+        <w:gridCol w:w="1883"/>
+        <w:gridCol w:w="1827"/>
+      </w:tblGrid>
+      <w:tr>
+        <w:trPr>
+          <w:cnfStyle w:val="100000000000" w:firstRow="1" w:lastRow="0" w:firstColumn="0" w:lastColumn="0" w:oddVBand="0" w:evenVBand="0" w:oddHBand="0" w:evenHBand="0" w:firstRowFirstColumn="0" w:firstRowLastColumn="0" w:lastRowFirstColumn="0" w:lastRowLastColumn="0"/>
+        </w:trPr>
+        <w:tc>
+          <w:tcPr>
+            <w:cnfStyle w:val="001000000000" w:firstRow="0" w:lastRow="0" w:firstColumn="1" w:lastColumn="0" w:oddVBand="0" w:evenVBand="0" w:oddHBand="0" w:evenHBand="0" w:firstRowFirstColumn="0" w:firstRowLastColumn="0" w:lastRowFirstColumn="0" w:lastRowLastColumn="0"/>
+            <w:tcW w:w="0" w:type="auto"/>
+          </w:tcPr>
+          <w:p>
+            <w:pPr>
+              <w:pStyle w:val="Compact"/>
+            </w:pPr>
+          </w:p>
+        </w:tc>
+        <w:tc>
+          <w:tcPr>
+            <w:tcW w:w="0" w:type="auto"/>
+          </w:tcPr>
+          <w:p>
+            <w:pPr>
+              <w:cnfStyle w:val="100000000000" w:firstRow="1" w:lastRow="0" w:firstColumn="0" w:lastColumn="0" w:oddVBand="0" w:evenVBand="0" w:oddHBand="0" w:evenHBand="0" w:firstRowFirstColumn="0" w:firstRowLastColumn="0" w:lastRowFirstColumn="0" w:lastRowLastColumn="0"/>
+            </w:pPr>
+            <w:r>
+              <w:t>CMMI</w:t>
+            </w:r>
+          </w:p>
+        </w:tc>
+        <w:tc>
+          <w:tcPr>
+            <w:tcW w:w="0" w:type="auto"/>
+          </w:tcPr>
+          <w:p>
+            <w:pPr>
+              <w:cnfStyle w:val="100000000000" w:firstRow="1" w:lastRow="0" w:firstColumn="0" w:lastColumn="0" w:oddVBand="0" w:evenVBand="0" w:oddHBand="0" w:evenHBand="0" w:firstRowFirstColumn="0" w:firstRowLastColumn="0" w:lastRowFirstColumn="0" w:lastRowLastColumn="0"/>
+            </w:pPr>
+            <w:r>
+              <w:t>Agile</w:t>
+            </w:r>
+          </w:p>
+        </w:tc>
+        <w:tc>
+          <w:tcPr>
+            <w:tcW w:w="0" w:type="auto"/>
+          </w:tcPr>
+          <w:p>
+            <w:pPr>
+              <w:cnfStyle w:val="100000000000" w:firstRow="1" w:lastRow="0" w:firstColumn="0" w:lastColumn="0" w:oddVBand="0" w:evenVBand="0" w:oddHBand="0" w:evenHBand="0" w:firstRowFirstColumn="0" w:firstRowLastColumn="0" w:lastRowFirstColumn="0" w:lastRowLastColumn="0"/>
+            </w:pPr>
+            <w:r>
+              <w:t>Scrum</w:t>
+            </w:r>
+          </w:p>
+        </w:tc>
+        <w:tc>
+          <w:tcPr>
+            <w:tcW w:w="0" w:type="auto"/>
+          </w:tcPr>
+          <w:p>
+            <w:pPr>
+              <w:cnfStyle w:val="100000000000" w:firstRow="1" w:lastRow="0" w:firstColumn="0" w:lastColumn="0" w:oddVBand="0" w:evenVBand="0" w:oddHBand="0" w:evenHBand="0" w:firstRowFirstColumn="0" w:firstRowLastColumn="0" w:lastRowFirstColumn="0" w:lastRowLastColumn="0"/>
+            </w:pPr>
+            <w:r>
+              <w:t>Basic</w:t>
             </w:r>
           </w:p>
         </w:tc>
@@ -1025,46 +888,59 @@
           </w:tcPr>
           <w:p>
             <w:r>
-              <w:t>Related Work Section</w:t>
-            </w:r>
-          </w:p>
-        </w:tc>
-        <w:tc>
-          <w:tcPr>
-            <w:tcW w:w="0" w:type="auto"/>
-          </w:tcPr>
-          <w:p>
-            <w:pPr>
-              <w:cnfStyle w:val="000000000000" w:firstRow="0" w:lastRow="0" w:firstColumn="0" w:lastColumn="0" w:oddVBand="0" w:evenVBand="0" w:oddHBand="0" w:evenHBand="0" w:firstRowFirstColumn="0" w:firstRowLastColumn="0" w:lastRowFirstColumn="0" w:lastRowLastColumn="0"/>
-            </w:pPr>
-            <w:r>
-              <w:t>Related Work (links)</w:t>
-            </w:r>
-          </w:p>
-        </w:tc>
-        <w:tc>
-          <w:tcPr>
-            <w:tcW w:w="0" w:type="auto"/>
-          </w:tcPr>
-          <w:p>
-            <w:pPr>
-              <w:cnfStyle w:val="000000000000" w:firstRow="0" w:lastRow="0" w:firstColumn="0" w:lastColumn="0" w:oddVBand="0" w:evenVBand="0" w:oddHBand="0" w:evenHBand="0" w:firstRowFirstColumn="0" w:firstRowLastColumn="0" w:lastRowFirstColumn="0" w:lastRowLastColumn="0"/>
-            </w:pPr>
-            <w:r>
-              <w:t>Related Work (links)</w:t>
-            </w:r>
-          </w:p>
-        </w:tc>
-        <w:tc>
-          <w:tcPr>
-            <w:tcW w:w="0" w:type="auto"/>
-          </w:tcPr>
-          <w:p>
-            <w:pPr>
-              <w:cnfStyle w:val="000000000000" w:firstRow="0" w:lastRow="0" w:firstColumn="0" w:lastColumn="0" w:oddVBand="0" w:evenVBand="0" w:oddHBand="0" w:evenHBand="0" w:firstRowFirstColumn="0" w:firstRowLastColumn="0" w:lastRowFirstColumn="0" w:lastRowLastColumn="0"/>
-            </w:pPr>
-            <w:r>
-              <w:t>Related Work (links)</w:t>
+              <w:t>Name</w:t>
+            </w:r>
+          </w:p>
+        </w:tc>
+        <w:tc>
+          <w:tcPr>
+            <w:tcW w:w="0" w:type="auto"/>
+          </w:tcPr>
+          <w:p>
+            <w:pPr>
+              <w:cnfStyle w:val="000000000000" w:firstRow="0" w:lastRow="0" w:firstColumn="0" w:lastColumn="0" w:oddVBand="0" w:evenVBand="0" w:oddHBand="0" w:evenHBand="0" w:firstRowFirstColumn="0" w:firstRowLastColumn="0" w:lastRowFirstColumn="0" w:lastRowLastColumn="0"/>
+            </w:pPr>
+            <w:r>
+              <w:t>Requirement</w:t>
+            </w:r>
+          </w:p>
+        </w:tc>
+        <w:tc>
+          <w:tcPr>
+            <w:tcW w:w="0" w:type="auto"/>
+          </w:tcPr>
+          <w:p>
+            <w:pPr>
+              <w:cnfStyle w:val="000000000000" w:firstRow="0" w:lastRow="0" w:firstColumn="0" w:lastColumn="0" w:oddVBand="0" w:evenVBand="0" w:oddHBand="0" w:evenHBand="0" w:firstRowFirstColumn="0" w:firstRowLastColumn="0" w:lastRowFirstColumn="0" w:lastRowLastColumn="0"/>
+            </w:pPr>
+            <w:r>
+              <w:t>User Story</w:t>
+            </w:r>
+          </w:p>
+        </w:tc>
+        <w:tc>
+          <w:tcPr>
+            <w:tcW w:w="0" w:type="auto"/>
+          </w:tcPr>
+          <w:p>
+            <w:pPr>
+              <w:cnfStyle w:val="000000000000" w:firstRow="0" w:lastRow="0" w:firstColumn="0" w:lastColumn="0" w:oddVBand="0" w:evenVBand="0" w:oddHBand="0" w:evenHBand="0" w:firstRowFirstColumn="0" w:firstRowLastColumn="0" w:lastRowFirstColumn="0" w:lastRowLastColumn="0"/>
+            </w:pPr>
+            <w:r>
+              <w:t>Product Backlog Item</w:t>
+            </w:r>
+          </w:p>
+        </w:tc>
+        <w:tc>
+          <w:tcPr>
+            <w:tcW w:w="0" w:type="auto"/>
+          </w:tcPr>
+          <w:p>
+            <w:pPr>
+              <w:cnfStyle w:val="000000000000" w:firstRow="0" w:lastRow="0" w:firstColumn="0" w:lastColumn="0" w:oddVBand="0" w:evenVBand="0" w:oddHBand="0" w:evenHBand="0" w:firstRowFirstColumn="0" w:firstRowLastColumn="0" w:lastRowFirstColumn="0" w:lastRowLastColumn="0"/>
+            </w:pPr>
+            <w:r>
+              <w:t>Issue</w:t>
             </w:r>
           </w:p>
         </w:tc>
@@ -1077,46 +953,59 @@
           </w:tcPr>
           <w:p>
             <w:r>
-              <w:t>Planning Section</w:t>
-            </w:r>
-          </w:p>
-        </w:tc>
-        <w:tc>
-          <w:tcPr>
-            <w:tcW w:w="0" w:type="auto"/>
-          </w:tcPr>
-          <w:p>
-            <w:pPr>
-              <w:cnfStyle w:val="000000000000" w:firstRow="0" w:lastRow="0" w:firstColumn="0" w:lastColumn="0" w:oddVBand="0" w:evenVBand="0" w:oddHBand="0" w:evenHBand="0" w:firstRowFirstColumn="0" w:firstRowLastColumn="0" w:lastRowFirstColumn="0" w:lastRowLastColumn="0"/>
-            </w:pPr>
-            <w:r>
-              <w:t>Planning</w:t>
-            </w:r>
-          </w:p>
-        </w:tc>
-        <w:tc>
-          <w:tcPr>
-            <w:tcW w:w="0" w:type="auto"/>
-          </w:tcPr>
-          <w:p>
-            <w:pPr>
-              <w:cnfStyle w:val="000000000000" w:firstRow="0" w:lastRow="0" w:firstColumn="0" w:lastColumn="0" w:oddVBand="0" w:evenVBand="0" w:oddHBand="0" w:evenHBand="0" w:firstRowFirstColumn="0" w:firstRowLastColumn="0" w:lastRowFirstColumn="0" w:lastRowLastColumn="0"/>
-            </w:pPr>
-            <w:r>
-              <w:t>Planning</w:t>
-            </w:r>
-          </w:p>
-        </w:tc>
-        <w:tc>
-          <w:tcPr>
-            <w:tcW w:w="0" w:type="auto"/>
-          </w:tcPr>
-          <w:p>
-            <w:pPr>
-              <w:cnfStyle w:val="000000000000" w:firstRow="0" w:lastRow="0" w:firstColumn="0" w:lastColumn="0" w:oddVBand="0" w:evenVBand="0" w:oddHBand="0" w:evenHBand="0" w:firstRowFirstColumn="0" w:firstRowLastColumn="0" w:lastRowFirstColumn="0" w:lastRowLastColumn="0"/>
-            </w:pPr>
-            <w:r>
-              <w:t>Details</w:t>
+              <w:t>Main Section</w:t>
+            </w:r>
+          </w:p>
+        </w:tc>
+        <w:tc>
+          <w:tcPr>
+            <w:tcW w:w="0" w:type="auto"/>
+          </w:tcPr>
+          <w:p>
+            <w:pPr>
+              <w:cnfStyle w:val="000000000000" w:firstRow="0" w:lastRow="0" w:firstColumn="0" w:lastColumn="0" w:oddVBand="0" w:evenVBand="0" w:oddHBand="0" w:evenHBand="0" w:firstRowFirstColumn="0" w:firstRowLastColumn="0" w:lastRowFirstColumn="0" w:lastRowLastColumn="0"/>
+            </w:pPr>
+            <w:r>
+              <w:t>Description (multi-line text)</w:t>
+            </w:r>
+          </w:p>
+        </w:tc>
+        <w:tc>
+          <w:tcPr>
+            <w:tcW w:w="0" w:type="auto"/>
+          </w:tcPr>
+          <w:p>
+            <w:pPr>
+              <w:cnfStyle w:val="000000000000" w:firstRow="0" w:lastRow="0" w:firstColumn="0" w:lastColumn="0" w:oddVBand="0" w:evenVBand="0" w:oddHBand="0" w:evenHBand="0" w:firstRowFirstColumn="0" w:firstRowLastColumn="0" w:lastRowFirstColumn="0" w:lastRowLastColumn="0"/>
+            </w:pPr>
+            <w:r>
+              <w:t>Description (multi-line text)</w:t>
+            </w:r>
+          </w:p>
+        </w:tc>
+        <w:tc>
+          <w:tcPr>
+            <w:tcW w:w="0" w:type="auto"/>
+          </w:tcPr>
+          <w:p>
+            <w:pPr>
+              <w:cnfStyle w:val="000000000000" w:firstRow="0" w:lastRow="0" w:firstColumn="0" w:lastColumn="0" w:oddVBand="0" w:evenVBand="0" w:oddHBand="0" w:evenHBand="0" w:firstRowFirstColumn="0" w:firstRowLastColumn="0" w:lastRowFirstColumn="0" w:lastRowLastColumn="0"/>
+            </w:pPr>
+            <w:r>
+              <w:t>Description (multi-line text)</w:t>
+            </w:r>
+          </w:p>
+        </w:tc>
+        <w:tc>
+          <w:tcPr>
+            <w:tcW w:w="0" w:type="auto"/>
+          </w:tcPr>
+          <w:p>
+            <w:pPr>
+              <w:cnfStyle w:val="000000000000" w:firstRow="0" w:lastRow="0" w:firstColumn="0" w:lastColumn="0" w:oddVBand="0" w:evenVBand="0" w:oddHBand="0" w:evenHBand="0" w:firstRowFirstColumn="0" w:firstRowLastColumn="0" w:lastRowFirstColumn="0" w:lastRowLastColumn="0"/>
+            </w:pPr>
+            <w:r>
+              <w:t>Description (multi-line text)</w:t>
             </w:r>
           </w:p>
         </w:tc>
@@ -1129,33 +1018,46 @@
           </w:tcPr>
           <w:p>
             <w:r>
-              <w:t>Classification Section</w:t>
-            </w:r>
-          </w:p>
-        </w:tc>
-        <w:tc>
-          <w:tcPr>
-            <w:tcW w:w="0" w:type="auto"/>
-          </w:tcPr>
-          <w:p>
-            <w:pPr>
-              <w:cnfStyle w:val="000000000000" w:firstRow="0" w:lastRow="0" w:firstColumn="0" w:lastColumn="0" w:oddVBand="0" w:evenVBand="0" w:oddHBand="0" w:evenHBand="0" w:firstRowFirstColumn="0" w:firstRowLastColumn="0" w:lastRowFirstColumn="0" w:lastRowLastColumn="0"/>
-            </w:pPr>
-            <w:r>
-              <w:t>Classification</w:t>
-            </w:r>
-          </w:p>
-        </w:tc>
-        <w:tc>
-          <w:tcPr>
-            <w:tcW w:w="0" w:type="auto"/>
-          </w:tcPr>
-          <w:p>
-            <w:pPr>
-              <w:cnfStyle w:val="000000000000" w:firstRow="0" w:lastRow="0" w:firstColumn="0" w:lastColumn="0" w:oddVBand="0" w:evenVBand="0" w:oddHBand="0" w:evenHBand="0" w:firstRowFirstColumn="0" w:firstRowLastColumn="0" w:lastRowFirstColumn="0" w:lastRowLastColumn="0"/>
-            </w:pPr>
-            <w:r>
-              <w:t>Classification</w:t>
+              <w:t>Secondary Section</w:t>
+            </w:r>
+          </w:p>
+        </w:tc>
+        <w:tc>
+          <w:tcPr>
+            <w:tcW w:w="0" w:type="auto"/>
+          </w:tcPr>
+          <w:p>
+            <w:pPr>
+              <w:cnfStyle w:val="000000000000" w:firstRow="0" w:lastRow="0" w:firstColumn="0" w:lastColumn="0" w:oddVBand="0" w:evenVBand="0" w:oddHBand="0" w:evenHBand="0" w:firstRowFirstColumn="0" w:firstRowLastColumn="0" w:lastRowFirstColumn="0" w:lastRowLastColumn="0"/>
+            </w:pPr>
+            <w:r>
+              <w:t>Impact Assessment (multi-line text)</w:t>
+            </w:r>
+          </w:p>
+        </w:tc>
+        <w:tc>
+          <w:tcPr>
+            <w:tcW w:w="0" w:type="auto"/>
+          </w:tcPr>
+          <w:p>
+            <w:pPr>
+              <w:cnfStyle w:val="000000000000" w:firstRow="0" w:lastRow="0" w:firstColumn="0" w:lastColumn="0" w:oddVBand="0" w:evenVBand="0" w:oddHBand="0" w:evenHBand="0" w:firstRowFirstColumn="0" w:firstRowLastColumn="0" w:lastRowFirstColumn="0" w:lastRowLastColumn="0"/>
+            </w:pPr>
+            <w:r>
+              <w:t>Acceptance Criteria (multi-line text)</w:t>
+            </w:r>
+          </w:p>
+        </w:tc>
+        <w:tc>
+          <w:tcPr>
+            <w:tcW w:w="0" w:type="auto"/>
+          </w:tcPr>
+          <w:p>
+            <w:pPr>
+              <w:cnfStyle w:val="000000000000" w:firstRow="0" w:lastRow="0" w:firstColumn="0" w:lastColumn="0" w:oddVBand="0" w:evenVBand="0" w:oddHBand="0" w:evenHBand="0" w:firstRowFirstColumn="0" w:firstRowLastColumn="0" w:lastRowFirstColumn="0" w:lastRowLastColumn="0"/>
+            </w:pPr>
+            <w:r>
+              <w:t>Acceptance Criteria (multi-line text)</w:t>
             </w:r>
           </w:p>
         </w:tc>
@@ -1181,6 +1083,464 @@
           </w:tcPr>
           <w:p>
             <w:r>
+              <w:t>Development Section</w:t>
+            </w:r>
+          </w:p>
+        </w:tc>
+        <w:tc>
+          <w:tcPr>
+            <w:tcW w:w="0" w:type="auto"/>
+          </w:tcPr>
+          <w:p>
+            <w:pPr>
+              <w:cnfStyle w:val="000000000000" w:firstRow="0" w:lastRow="0" w:firstColumn="0" w:lastColumn="0" w:oddVBand="0" w:evenVBand="0" w:oddHBand="0" w:evenHBand="0" w:firstRowFirstColumn="0" w:firstRowLastColumn="0" w:lastRowFirstColumn="0" w:lastRowLastColumn="0"/>
+            </w:pPr>
+            <w:r>
+              <w:t>Development (links)</w:t>
+            </w:r>
+          </w:p>
+        </w:tc>
+        <w:tc>
+          <w:tcPr>
+            <w:tcW w:w="0" w:type="auto"/>
+          </w:tcPr>
+          <w:p>
+            <w:pPr>
+              <w:cnfStyle w:val="000000000000" w:firstRow="0" w:lastRow="0" w:firstColumn="0" w:lastColumn="0" w:oddVBand="0" w:evenVBand="0" w:oddHBand="0" w:evenHBand="0" w:firstRowFirstColumn="0" w:firstRowLastColumn="0" w:lastRowFirstColumn="0" w:lastRowLastColumn="0"/>
+            </w:pPr>
+            <w:r>
+              <w:t>Development (links)</w:t>
+            </w:r>
+          </w:p>
+        </w:tc>
+        <w:tc>
+          <w:tcPr>
+            <w:tcW w:w="0" w:type="auto"/>
+          </w:tcPr>
+          <w:p>
+            <w:pPr>
+              <w:cnfStyle w:val="000000000000" w:firstRow="0" w:lastRow="0" w:firstColumn="0" w:lastColumn="0" w:oddVBand="0" w:evenVBand="0" w:oddHBand="0" w:evenHBand="0" w:firstRowFirstColumn="0" w:firstRowLastColumn="0" w:lastRowFirstColumn="0" w:lastRowLastColumn="0"/>
+            </w:pPr>
+            <w:r>
+              <w:t>Development (links)</w:t>
+            </w:r>
+          </w:p>
+        </w:tc>
+        <w:tc>
+          <w:tcPr>
+            <w:tcW w:w="0" w:type="auto"/>
+          </w:tcPr>
+          <w:p>
+            <w:pPr>
+              <w:cnfStyle w:val="000000000000" w:firstRow="0" w:lastRow="0" w:firstColumn="0" w:lastColumn="0" w:oddVBand="0" w:evenVBand="0" w:oddHBand="0" w:evenHBand="0" w:firstRowFirstColumn="0" w:firstRowLastColumn="0" w:lastRowFirstColumn="0" w:lastRowLastColumn="0"/>
+            </w:pPr>
+            <w:r>
+              <w:t>Development (links)</w:t>
+            </w:r>
+          </w:p>
+        </w:tc>
+      </w:tr>
+      <w:tr>
+        <w:tc>
+          <w:tcPr>
+            <w:cnfStyle w:val="001000000000" w:firstRow="0" w:lastRow="0" w:firstColumn="1" w:lastColumn="0" w:oddVBand="0" w:evenVBand="0" w:oddHBand="0" w:evenHBand="0" w:firstRowFirstColumn="0" w:firstRowLastColumn="0" w:lastRowFirstColumn="0" w:lastRowLastColumn="0"/>
+            <w:tcW w:w="0" w:type="auto"/>
+          </w:tcPr>
+          <w:p>
+            <w:r>
+              <w:t>Related Work Section</w:t>
+            </w:r>
+          </w:p>
+        </w:tc>
+        <w:tc>
+          <w:tcPr>
+            <w:tcW w:w="0" w:type="auto"/>
+          </w:tcPr>
+          <w:p>
+            <w:pPr>
+              <w:cnfStyle w:val="000000000000" w:firstRow="0" w:lastRow="0" w:firstColumn="0" w:lastColumn="0" w:oddVBand="0" w:evenVBand="0" w:oddHBand="0" w:evenHBand="0" w:firstRowFirstColumn="0" w:firstRowLastColumn="0" w:lastRowFirstColumn="0" w:lastRowLastColumn="0"/>
+            </w:pPr>
+            <w:r>
+              <w:t>Related Work (links)</w:t>
+            </w:r>
+          </w:p>
+        </w:tc>
+        <w:tc>
+          <w:tcPr>
+            <w:tcW w:w="0" w:type="auto"/>
+          </w:tcPr>
+          <w:p>
+            <w:pPr>
+              <w:cnfStyle w:val="000000000000" w:firstRow="0" w:lastRow="0" w:firstColumn="0" w:lastColumn="0" w:oddVBand="0" w:evenVBand="0" w:oddHBand="0" w:evenHBand="0" w:firstRowFirstColumn="0" w:firstRowLastColumn="0" w:lastRowFirstColumn="0" w:lastRowLastColumn="0"/>
+            </w:pPr>
+            <w:r>
+              <w:t>Related Work (links)</w:t>
+            </w:r>
+          </w:p>
+        </w:tc>
+        <w:tc>
+          <w:tcPr>
+            <w:tcW w:w="0" w:type="auto"/>
+          </w:tcPr>
+          <w:p>
+            <w:pPr>
+              <w:cnfStyle w:val="000000000000" w:firstRow="0" w:lastRow="0" w:firstColumn="0" w:lastColumn="0" w:oddVBand="0" w:evenVBand="0" w:oddHBand="0" w:evenHBand="0" w:firstRowFirstColumn="0" w:firstRowLastColumn="0" w:lastRowFirstColumn="0" w:lastRowLastColumn="0"/>
+            </w:pPr>
+            <w:r>
+              <w:t>Related Work (links)</w:t>
+            </w:r>
+          </w:p>
+        </w:tc>
+        <w:tc>
+          <w:tcPr>
+            <w:tcW w:w="0" w:type="auto"/>
+          </w:tcPr>
+          <w:p>
+            <w:pPr>
+              <w:cnfStyle w:val="000000000000" w:firstRow="0" w:lastRow="0" w:firstColumn="0" w:lastColumn="0" w:oddVBand="0" w:evenVBand="0" w:oddHBand="0" w:evenHBand="0" w:firstRowFirstColumn="0" w:firstRowLastColumn="0" w:lastRowFirstColumn="0" w:lastRowLastColumn="0"/>
+            </w:pPr>
+            <w:r>
+              <w:t>Related Work (links)</w:t>
+            </w:r>
+          </w:p>
+        </w:tc>
+      </w:tr>
+      <w:tr>
+        <w:tc>
+          <w:tcPr>
+            <w:cnfStyle w:val="001000000000" w:firstRow="0" w:lastRow="0" w:firstColumn="1" w:lastColumn="0" w:oddVBand="0" w:evenVBand="0" w:oddHBand="0" w:evenHBand="0" w:firstRowFirstColumn="0" w:firstRowLastColumn="0" w:lastRowFirstColumn="0" w:lastRowLastColumn="0"/>
+            <w:tcW w:w="0" w:type="auto"/>
+          </w:tcPr>
+          <w:p>
+            <w:r>
+              <w:t>Planning Section</w:t>
+            </w:r>
+          </w:p>
+        </w:tc>
+        <w:tc>
+          <w:tcPr>
+            <w:tcW w:w="0" w:type="auto"/>
+          </w:tcPr>
+          <w:p>
+            <w:pPr>
+              <w:cnfStyle w:val="000000000000" w:firstRow="0" w:lastRow="0" w:firstColumn="0" w:lastColumn="0" w:oddVBand="0" w:evenVBand="0" w:oddHBand="0" w:evenHBand="0" w:firstRowFirstColumn="0" w:firstRowLastColumn="0" w:lastRowFirstColumn="0" w:lastRowLastColumn="0"/>
+            </w:pPr>
+            <w:r>
+              <w:t>Planning</w:t>
+            </w:r>
+            <w:r>
+              <w:br/>
+            </w:r>
+            <w:r>
+              <w:t>•</w:t>
+            </w:r>
+            <w:r>
+              <w:tab/>
+              <w:t>Size</w:t>
+            </w:r>
+          </w:p>
+          <w:p>
+            <w:pPr>
+              <w:cnfStyle w:val="000000000000" w:firstRow="0" w:lastRow="0" w:firstColumn="0" w:lastColumn="0" w:oddVBand="0" w:evenVBand="0" w:oddHBand="0" w:evenHBand="0" w:firstRowFirstColumn="0" w:firstRowLastColumn="0" w:lastRowFirstColumn="0" w:lastRowLastColumn="0"/>
+            </w:pPr>
+            <w:r>
+              <w:t>•</w:t>
+            </w:r>
+            <w:r>
+              <w:tab/>
+              <w:t>Priority</w:t>
+            </w:r>
+          </w:p>
+          <w:p>
+            <w:pPr>
+              <w:cnfStyle w:val="000000000000" w:firstRow="0" w:lastRow="0" w:firstColumn="0" w:lastColumn="0" w:oddVBand="0" w:evenVBand="0" w:oddHBand="0" w:evenHBand="0" w:firstRowFirstColumn="0" w:firstRowLastColumn="0" w:lastRowFirstColumn="0" w:lastRowLastColumn="0"/>
+            </w:pPr>
+            <w:r>
+              <w:t>•</w:t>
+            </w:r>
+            <w:r>
+              <w:tab/>
+              <w:t>Triage</w:t>
+            </w:r>
+          </w:p>
+          <w:p>
+            <w:pPr>
+              <w:cnfStyle w:val="000000000000" w:firstRow="0" w:lastRow="0" w:firstColumn="0" w:lastColumn="0" w:oddVBand="0" w:evenVBand="0" w:oddHBand="0" w:evenHBand="0" w:firstRowFirstColumn="0" w:firstRowLastColumn="0" w:lastRowFirstColumn="0" w:lastRowLastColumn="0"/>
+            </w:pPr>
+            <w:r>
+              <w:t>•</w:t>
+            </w:r>
+            <w:r>
+              <w:tab/>
+              <w:t>Blocked</w:t>
+            </w:r>
+          </w:p>
+          <w:p>
+            <w:pPr>
+              <w:cnfStyle w:val="000000000000" w:firstRow="0" w:lastRow="0" w:firstColumn="0" w:lastColumn="0" w:oddVBand="0" w:evenVBand="0" w:oddHBand="0" w:evenHBand="0" w:firstRowFirstColumn="0" w:firstRowLastColumn="0" w:lastRowFirstColumn="0" w:lastRowLastColumn="0"/>
+            </w:pPr>
+            <w:r>
+              <w:t>•</w:t>
+            </w:r>
+            <w:r>
+              <w:tab/>
+              <w:t>Committed</w:t>
+            </w:r>
+          </w:p>
+        </w:tc>
+        <w:tc>
+          <w:tcPr>
+            <w:tcW w:w="0" w:type="auto"/>
+          </w:tcPr>
+          <w:p>
+            <w:pPr>
+              <w:cnfStyle w:val="000000000000" w:firstRow="0" w:lastRow="0" w:firstColumn="0" w:lastColumn="0" w:oddVBand="0" w:evenVBand="0" w:oddHBand="0" w:evenHBand="0" w:firstRowFirstColumn="0" w:firstRowLastColumn="0" w:lastRowFirstColumn="0" w:lastRowLastColumn="0"/>
+            </w:pPr>
+            <w:r>
+              <w:t>Planning</w:t>
+            </w:r>
+            <w:r>
+              <w:br/>
+            </w:r>
+            <w:r>
+              <w:t>•</w:t>
+            </w:r>
+            <w:r>
+              <w:tab/>
+              <w:t>Story Points</w:t>
+            </w:r>
+          </w:p>
+          <w:p>
+            <w:pPr>
+              <w:cnfStyle w:val="000000000000" w:firstRow="0" w:lastRow="0" w:firstColumn="0" w:lastColumn="0" w:oddVBand="0" w:evenVBand="0" w:oddHBand="0" w:evenHBand="0" w:firstRowFirstColumn="0" w:firstRowLastColumn="0" w:lastRowFirstColumn="0" w:lastRowLastColumn="0"/>
+            </w:pPr>
+            <w:r>
+              <w:t>•</w:t>
+            </w:r>
+            <w:r>
+              <w:tab/>
+              <w:t>Priority</w:t>
+            </w:r>
+          </w:p>
+          <w:p>
+            <w:pPr>
+              <w:cnfStyle w:val="000000000000" w:firstRow="0" w:lastRow="0" w:firstColumn="0" w:lastColumn="0" w:oddVBand="0" w:evenVBand="0" w:oddHBand="0" w:evenHBand="0" w:firstRowFirstColumn="0" w:firstRowLastColumn="0" w:lastRowFirstColumn="0" w:lastRowLastColumn="0"/>
+            </w:pPr>
+            <w:r>
+              <w:t>•</w:t>
+            </w:r>
+            <w:r>
+              <w:tab/>
+              <w:t>Risk</w:t>
+            </w:r>
+          </w:p>
+        </w:tc>
+        <w:tc>
+          <w:tcPr>
+            <w:tcW w:w="0" w:type="auto"/>
+          </w:tcPr>
+          <w:p>
+            <w:pPr>
+              <w:cnfStyle w:val="000000000000" w:firstRow="0" w:lastRow="0" w:firstColumn="0" w:lastColumn="0" w:oddVBand="0" w:evenVBand="0" w:oddHBand="0" w:evenHBand="0" w:firstRowFirstColumn="0" w:firstRowLastColumn="0" w:lastRowFirstColumn="0" w:lastRowLastColumn="0"/>
+            </w:pPr>
+            <w:r>
+              <w:t>Details</w:t>
+            </w:r>
+          </w:p>
+          <w:p>
+            <w:pPr>
+              <w:cnfStyle w:val="000000000000" w:firstRow="0" w:lastRow="0" w:firstColumn="0" w:lastColumn="0" w:oddVBand="0" w:evenVBand="0" w:oddHBand="0" w:evenHBand="0" w:firstRowFirstColumn="0" w:firstRowLastColumn="0" w:lastRowFirstColumn="0" w:lastRowLastColumn="0"/>
+            </w:pPr>
+            <w:r>
+              <w:t>•</w:t>
+            </w:r>
+            <w:r>
+              <w:tab/>
+              <w:t>Priority</w:t>
+            </w:r>
+          </w:p>
+          <w:p>
+            <w:pPr>
+              <w:cnfStyle w:val="000000000000" w:firstRow="0" w:lastRow="0" w:firstColumn="0" w:lastColumn="0" w:oddVBand="0" w:evenVBand="0" w:oddHBand="0" w:evenHBand="0" w:firstRowFirstColumn="0" w:firstRowLastColumn="0" w:lastRowFirstColumn="0" w:lastRowLastColumn="0"/>
+            </w:pPr>
+            <w:r>
+              <w:t>•</w:t>
+            </w:r>
+            <w:r>
+              <w:tab/>
+              <w:t>Effort</w:t>
+            </w:r>
+          </w:p>
+          <w:p>
+            <w:pPr>
+              <w:cnfStyle w:val="000000000000" w:firstRow="0" w:lastRow="0" w:firstColumn="0" w:lastColumn="0" w:oddVBand="0" w:evenVBand="0" w:oddHBand="0" w:evenHBand="0" w:firstRowFirstColumn="0" w:firstRowLastColumn="0" w:lastRowFirstColumn="0" w:lastRowLastColumn="0"/>
+            </w:pPr>
+            <w:r>
+              <w:t>•</w:t>
+            </w:r>
+            <w:r>
+              <w:tab/>
+              <w:t>Business Value</w:t>
+            </w:r>
+          </w:p>
+          <w:p>
+            <w:pPr>
+              <w:cnfStyle w:val="000000000000" w:firstRow="0" w:lastRow="0" w:firstColumn="0" w:lastColumn="0" w:oddVBand="0" w:evenVBand="0" w:oddHBand="0" w:evenHBand="0" w:firstRowFirstColumn="0" w:firstRowLastColumn="0" w:lastRowFirstColumn="0" w:lastRowLastColumn="0"/>
+            </w:pPr>
+            <w:r>
+              <w:t>•</w:t>
+            </w:r>
+            <w:r>
+              <w:tab/>
+              <w:t>Value area</w:t>
+            </w:r>
+          </w:p>
+        </w:tc>
+        <w:tc>
+          <w:tcPr>
+            <w:tcW w:w="0" w:type="auto"/>
+          </w:tcPr>
+          <w:p>
+            <w:pPr>
+              <w:cnfStyle w:val="000000000000" w:firstRow="0" w:lastRow="0" w:firstColumn="0" w:lastColumn="0" w:oddVBand="0" w:evenVBand="0" w:oddHBand="0" w:evenHBand="0" w:firstRowFirstColumn="0" w:firstRowLastColumn="0" w:lastRowFirstColumn="0" w:lastRowLastColumn="0"/>
+            </w:pPr>
+            <w:r>
+              <w:t>Planning</w:t>
+            </w:r>
+          </w:p>
+          <w:p>
+            <w:pPr>
+              <w:pStyle w:val="ListParagraph"/>
+              <w:numPr>
+                <w:ilvl w:val="0"/>
+                <w:numId w:val="9"/>
+              </w:numPr>
+              <w:cnfStyle w:val="000000000000" w:firstRow="0" w:lastRow="0" w:firstColumn="0" w:lastColumn="0" w:oddVBand="0" w:evenVBand="0" w:oddHBand="0" w:evenHBand="0" w:firstRowFirstColumn="0" w:firstRowLastColumn="0" w:lastRowFirstColumn="0" w:lastRowLastColumn="0"/>
+            </w:pPr>
+            <w:r>
+              <w:t>Priority</w:t>
+            </w:r>
+          </w:p>
+          <w:p>
+            <w:pPr>
+              <w:pStyle w:val="ListParagraph"/>
+              <w:numPr>
+                <w:ilvl w:val="0"/>
+                <w:numId w:val="9"/>
+              </w:numPr>
+              <w:cnfStyle w:val="000000000000" w:firstRow="0" w:lastRow="0" w:firstColumn="0" w:lastColumn="0" w:oddVBand="0" w:evenVBand="0" w:oddHBand="0" w:evenHBand="0" w:firstRowFirstColumn="0" w:firstRowLastColumn="0" w:lastRowFirstColumn="0" w:lastRowLastColumn="0"/>
+            </w:pPr>
+            <w:r>
+              <w:t>Effort</w:t>
+            </w:r>
+          </w:p>
+        </w:tc>
+      </w:tr>
+      <w:tr>
+        <w:tc>
+          <w:tcPr>
+            <w:cnfStyle w:val="001000000000" w:firstRow="0" w:lastRow="0" w:firstColumn="1" w:lastColumn="0" w:oddVBand="0" w:evenVBand="0" w:oddHBand="0" w:evenHBand="0" w:firstRowFirstColumn="0" w:firstRowLastColumn="0" w:lastRowFirstColumn="0" w:lastRowLastColumn="0"/>
+            <w:tcW w:w="0" w:type="auto"/>
+          </w:tcPr>
+          <w:p>
+            <w:r>
+              <w:t>Classification Section</w:t>
+            </w:r>
+          </w:p>
+        </w:tc>
+        <w:tc>
+          <w:tcPr>
+            <w:tcW w:w="0" w:type="auto"/>
+          </w:tcPr>
+          <w:p>
+            <w:pPr>
+              <w:cnfStyle w:val="000000000000" w:firstRow="0" w:lastRow="0" w:firstColumn="0" w:lastColumn="0" w:oddVBand="0" w:evenVBand="0" w:oddHBand="0" w:evenHBand="0" w:firstRowFirstColumn="0" w:firstRowLastColumn="0" w:lastRowFirstColumn="0" w:lastRowLastColumn="0"/>
+            </w:pPr>
+            <w:r>
+              <w:t>Classification</w:t>
+            </w:r>
+            <w:r>
+              <w:br/>
+            </w:r>
+            <w:r>
+              <w:t>•</w:t>
+            </w:r>
+            <w:r>
+              <w:tab/>
+              <w:t>Type</w:t>
+            </w:r>
+          </w:p>
+          <w:p>
+            <w:pPr>
+              <w:cnfStyle w:val="000000000000" w:firstRow="0" w:lastRow="0" w:firstColumn="0" w:lastColumn="0" w:oddVBand="0" w:evenVBand="0" w:oddHBand="0" w:evenHBand="0" w:firstRowFirstColumn="0" w:firstRowLastColumn="0" w:lastRowFirstColumn="0" w:lastRowLastColumn="0"/>
+            </w:pPr>
+            <w:r>
+              <w:t>•</w:t>
+            </w:r>
+            <w:r>
+              <w:tab/>
+              <w:t>Value area</w:t>
+            </w:r>
+          </w:p>
+        </w:tc>
+        <w:tc>
+          <w:tcPr>
+            <w:tcW w:w="0" w:type="auto"/>
+          </w:tcPr>
+          <w:p>
+            <w:pPr>
+              <w:cnfStyle w:val="000000000000" w:firstRow="0" w:lastRow="0" w:firstColumn="0" w:lastColumn="0" w:oddVBand="0" w:evenVBand="0" w:oddHBand="0" w:evenHBand="0" w:firstRowFirstColumn="0" w:firstRowLastColumn="0" w:lastRowFirstColumn="0" w:lastRowLastColumn="0"/>
+            </w:pPr>
+            <w:r>
+              <w:t>Classification</w:t>
+            </w:r>
+          </w:p>
+          <w:p>
+            <w:pPr>
+              <w:pStyle w:val="ListParagraph"/>
+              <w:numPr>
+                <w:ilvl w:val="0"/>
+                <w:numId w:val="8"/>
+              </w:numPr>
+              <w:cnfStyle w:val="000000000000" w:firstRow="0" w:lastRow="0" w:firstColumn="0" w:lastColumn="0" w:oddVBand="0" w:evenVBand="0" w:oddHBand="0" w:evenHBand="0" w:firstRowFirstColumn="0" w:firstRowLastColumn="0" w:lastRowFirstColumn="0" w:lastRowLastColumn="0"/>
+            </w:pPr>
+            <w:r>
+              <w:t>Value area</w:t>
+            </w:r>
+          </w:p>
+        </w:tc>
+        <w:tc>
+          <w:tcPr>
+            <w:tcW w:w="0" w:type="auto"/>
+          </w:tcPr>
+          <w:p>
+            <w:pPr>
+              <w:cnfStyle w:val="000000000000" w:firstRow="0" w:lastRow="0" w:firstColumn="0" w:lastColumn="0" w:oddVBand="0" w:evenVBand="0" w:oddHBand="0" w:evenHBand="0" w:firstRowFirstColumn="0" w:firstRowLastColumn="0" w:lastRowFirstColumn="0" w:lastRowLastColumn="0"/>
+            </w:pPr>
+            <w:r>
+              <w:t>n/a</w:t>
+            </w:r>
+          </w:p>
+        </w:tc>
+        <w:tc>
+          <w:tcPr>
+            <w:tcW w:w="0" w:type="auto"/>
+          </w:tcPr>
+          <w:p>
+            <w:pPr>
+              <w:cnfStyle w:val="000000000000" w:firstRow="0" w:lastRow="0" w:firstColumn="0" w:lastColumn="0" w:oddVBand="0" w:evenVBand="0" w:oddHBand="0" w:evenHBand="0" w:firstRowFirstColumn="0" w:firstRowLastColumn="0" w:lastRowFirstColumn="0" w:lastRowLastColumn="0"/>
+            </w:pPr>
+          </w:p>
+        </w:tc>
+      </w:tr>
+      <w:tr>
+        <w:tc>
+          <w:tcPr>
+            <w:cnfStyle w:val="001000000000" w:firstRow="0" w:lastRow="0" w:firstColumn="1" w:lastColumn="0" w:oddVBand="0" w:evenVBand="0" w:oddHBand="0" w:evenHBand="0" w:firstRowFirstColumn="0" w:firstRowLastColumn="0" w:lastRowFirstColumn="0" w:lastRowLastColumn="0"/>
+            <w:tcW w:w="0" w:type="auto"/>
+          </w:tcPr>
+          <w:p>
+            <w:r>
               <w:t>Other</w:t>
             </w:r>
           </w:p>
@@ -1193,13 +1553,8 @@
             <w:pPr>
               <w:cnfStyle w:val="000000000000" w:firstRow="0" w:lastRow="0" w:firstColumn="0" w:lastColumn="0" w:oddVBand="0" w:evenVBand="0" w:oddHBand="0" w:evenHBand="0" w:firstRowFirstColumn="0" w:firstRowLastColumn="0" w:lastRowFirstColumn="0" w:lastRowLastColumn="0"/>
             </w:pPr>
-            <w:bookmarkStart w:id="3" w:name="_GoBack"/>
-            <w:bookmarkEnd w:id="3"/>
-            <w:r>
-              <w:t>Effort</w:t>
-            </w:r>
-            <w:r>
-              <w:t xml:space="preserve"> </w:t>
+            <w:r>
+              <w:t xml:space="preserve">Effort </w:t>
             </w:r>
           </w:p>
           <w:p>
@@ -1211,7 +1566,16 @@
               <w:cnfStyle w:val="000000000000" w:firstRow="0" w:lastRow="0" w:firstColumn="0" w:lastColumn="0" w:oddVBand="0" w:evenVBand="0" w:oddHBand="0" w:evenHBand="0" w:firstRowFirstColumn="0" w:firstRowLastColumn="0" w:lastRowFirstColumn="0" w:lastRowLastColumn="0"/>
             </w:pPr>
             <w:r>
-              <w:t>Size</w:t>
+              <w:t>Original Estimate</w:t>
+            </w:r>
+          </w:p>
+          <w:p>
+            <w:pPr>
+              <w:pStyle w:val="FirstParagraph"/>
+              <w:cnfStyle w:val="000000000000" w:firstRow="0" w:lastRow="0" w:firstColumn="0" w:lastColumn="0" w:oddVBand="0" w:evenVBand="0" w:oddHBand="0" w:evenHBand="0" w:firstRowFirstColumn="0" w:firstRowLastColumn="0" w:lastRowFirstColumn="0" w:lastRowLastColumn="0"/>
+            </w:pPr>
+            <w:r>
+              <w:t>Schedule</w:t>
             </w:r>
           </w:p>
           <w:p>
@@ -1223,7 +1587,7 @@
               <w:cnfStyle w:val="000000000000" w:firstRow="0" w:lastRow="0" w:firstColumn="0" w:lastColumn="0" w:oddVBand="0" w:evenVBand="0" w:oddHBand="0" w:evenHBand="0" w:firstRowFirstColumn="0" w:firstRowLastColumn="0" w:lastRowFirstColumn="0" w:lastRowLastColumn="0"/>
             </w:pPr>
             <w:r>
-              <w:t>Priority</w:t>
+              <w:t>Start Date</w:t>
             </w:r>
           </w:p>
           <w:p>
@@ -1235,7 +1599,17 @@
               <w:cnfStyle w:val="000000000000" w:firstRow="0" w:lastRow="0" w:firstColumn="0" w:lastColumn="0" w:oddVBand="0" w:evenVBand="0" w:oddHBand="0" w:evenHBand="0" w:firstRowFirstColumn="0" w:firstRowLastColumn="0" w:lastRowFirstColumn="0" w:lastRowLastColumn="0"/>
             </w:pPr>
             <w:r>
-              <w:t>Triage</w:t>
+              <w:t>Finish Date</w:t>
+            </w:r>
+          </w:p>
+          <w:p>
+            <w:pPr>
+              <w:pStyle w:val="FirstParagraph"/>
+              <w:cnfStyle w:val="000000000000" w:firstRow="0" w:lastRow="0" w:firstColumn="0" w:lastColumn="0" w:oddVBand="0" w:evenVBand="0" w:oddHBand="0" w:evenHBand="0" w:firstRowFirstColumn="0" w:firstRowLastColumn="0" w:lastRowFirstColumn="0" w:lastRowLastColumn="0"/>
+            </w:pPr>
+            <w:r>
+              <w:lastRenderedPageBreak/>
+              <w:t>Build and test</w:t>
             </w:r>
           </w:p>
           <w:p>
@@ -1247,7 +1621,7 @@
               <w:cnfStyle w:val="000000000000" w:firstRow="0" w:lastRow="0" w:firstColumn="0" w:lastColumn="0" w:oddVBand="0" w:evenVBand="0" w:oddHBand="0" w:evenHBand="0" w:firstRowFirstColumn="0" w:firstRowLastColumn="0" w:lastRowFirstColumn="0" w:lastRowLastColumn="0"/>
             </w:pPr>
             <w:r>
-              <w:t>Blocked</w:t>
+              <w:t>Integrated In</w:t>
             </w:r>
           </w:p>
           <w:p>
@@ -1259,7 +1633,16 @@
               <w:cnfStyle w:val="000000000000" w:firstRow="0" w:lastRow="0" w:firstColumn="0" w:lastColumn="0" w:oddVBand="0" w:evenVBand="0" w:oddHBand="0" w:evenHBand="0" w:firstRowFirstColumn="0" w:firstRowLastColumn="0" w:lastRowFirstColumn="0" w:lastRowLastColumn="0"/>
             </w:pPr>
             <w:r>
-              <w:t>Committed</w:t>
+              <w:t>User Acceptance Test</w:t>
+            </w:r>
+          </w:p>
+          <w:p>
+            <w:pPr>
+              <w:pStyle w:val="FirstParagraph"/>
+              <w:cnfStyle w:val="000000000000" w:firstRow="0" w:lastRow="0" w:firstColumn="0" w:lastColumn="0" w:oddVBand="0" w:evenVBand="0" w:oddHBand="0" w:evenHBand="0" w:firstRowFirstColumn="0" w:firstRowLastColumn="0" w:lastRowFirstColumn="0" w:lastRowLastColumn="0"/>
+            </w:pPr>
+            <w:r>
+              <w:t>Subject Matter Experts</w:t>
             </w:r>
           </w:p>
           <w:p>
@@ -1271,7 +1654,7 @@
               <w:cnfStyle w:val="000000000000" w:firstRow="0" w:lastRow="0" w:firstColumn="0" w:lastColumn="0" w:oddVBand="0" w:evenVBand="0" w:oddHBand="0" w:evenHBand="0" w:firstRowFirstColumn="0" w:firstRowLastColumn="0" w:lastRowFirstColumn="0" w:lastRowLastColumn="0"/>
             </w:pPr>
             <w:r>
-              <w:t>Story Points</w:t>
+              <w:t>Subject matter expert 1</w:t>
             </w:r>
           </w:p>
           <w:p>
@@ -1283,7 +1666,7 @@
               <w:cnfStyle w:val="000000000000" w:firstRow="0" w:lastRow="0" w:firstColumn="0" w:lastColumn="0" w:oddVBand="0" w:evenVBand="0" w:oddHBand="0" w:evenHBand="0" w:firstRowFirstColumn="0" w:firstRowLastColumn="0" w:lastRowFirstColumn="0" w:lastRowLastColumn="0"/>
             </w:pPr>
             <w:r>
-              <w:t>Priority</w:t>
+              <w:t>Subject matter expert 2</w:t>
             </w:r>
           </w:p>
           <w:p>
@@ -1295,214 +1678,6 @@
               <w:cnfStyle w:val="000000000000" w:firstRow="0" w:lastRow="0" w:firstColumn="0" w:lastColumn="0" w:oddVBand="0" w:evenVBand="0" w:oddHBand="0" w:evenHBand="0" w:firstRowFirstColumn="0" w:firstRowLastColumn="0" w:lastRowFirstColumn="0" w:lastRowLastColumn="0"/>
             </w:pPr>
             <w:r>
-              <w:t>Risk</w:t>
-            </w:r>
-          </w:p>
-          <w:p>
-            <w:pPr>
-              <w:numPr>
-                <w:ilvl w:val="0"/>
-                <w:numId w:val="3"/>
-              </w:numPr>
-              <w:cnfStyle w:val="000000000000" w:firstRow="0" w:lastRow="0" w:firstColumn="0" w:lastColumn="0" w:oddVBand="0" w:evenVBand="0" w:oddHBand="0" w:evenHBand="0" w:firstRowFirstColumn="0" w:firstRowLastColumn="0" w:lastRowFirstColumn="0" w:lastRowLastColumn="0"/>
-            </w:pPr>
-            <w:r>
-              <w:t>Priority</w:t>
-            </w:r>
-          </w:p>
-          <w:p>
-            <w:pPr>
-              <w:numPr>
-                <w:ilvl w:val="0"/>
-                <w:numId w:val="3"/>
-              </w:numPr>
-              <w:cnfStyle w:val="000000000000" w:firstRow="0" w:lastRow="0" w:firstColumn="0" w:lastColumn="0" w:oddVBand="0" w:evenVBand="0" w:oddHBand="0" w:evenHBand="0" w:firstRowFirstColumn="0" w:firstRowLastColumn="0" w:lastRowFirstColumn="0" w:lastRowLastColumn="0"/>
-            </w:pPr>
-            <w:r>
-              <w:t>Effort</w:t>
-            </w:r>
-          </w:p>
-          <w:p>
-            <w:pPr>
-              <w:numPr>
-                <w:ilvl w:val="0"/>
-                <w:numId w:val="3"/>
-              </w:numPr>
-              <w:cnfStyle w:val="000000000000" w:firstRow="0" w:lastRow="0" w:firstColumn="0" w:lastColumn="0" w:oddVBand="0" w:evenVBand="0" w:oddHBand="0" w:evenHBand="0" w:firstRowFirstColumn="0" w:firstRowLastColumn="0" w:lastRowFirstColumn="0" w:lastRowLastColumn="0"/>
-            </w:pPr>
-            <w:r>
-              <w:t>Business Value</w:t>
-            </w:r>
-          </w:p>
-          <w:p>
-            <w:pPr>
-              <w:numPr>
-                <w:ilvl w:val="0"/>
-                <w:numId w:val="3"/>
-              </w:numPr>
-              <w:cnfStyle w:val="000000000000" w:firstRow="0" w:lastRow="0" w:firstColumn="0" w:lastColumn="0" w:oddVBand="0" w:evenVBand="0" w:oddHBand="0" w:evenHBand="0" w:firstRowFirstColumn="0" w:firstRowLastColumn="0" w:lastRowFirstColumn="0" w:lastRowLastColumn="0"/>
-            </w:pPr>
-            <w:r>
-              <w:t>Value area</w:t>
-            </w:r>
-          </w:p>
-          <w:p>
-            <w:pPr>
-              <w:numPr>
-                <w:ilvl w:val="0"/>
-                <w:numId w:val="3"/>
-              </w:numPr>
-              <w:cnfStyle w:val="000000000000" w:firstRow="0" w:lastRow="0" w:firstColumn="0" w:lastColumn="0" w:oddVBand="0" w:evenVBand="0" w:oddHBand="0" w:evenHBand="0" w:firstRowFirstColumn="0" w:firstRowLastColumn="0" w:lastRowFirstColumn="0" w:lastRowLastColumn="0"/>
-            </w:pPr>
-            <w:r>
-              <w:t>Type</w:t>
-            </w:r>
-          </w:p>
-          <w:p>
-            <w:pPr>
-              <w:numPr>
-                <w:ilvl w:val="0"/>
-                <w:numId w:val="3"/>
-              </w:numPr>
-              <w:cnfStyle w:val="000000000000" w:firstRow="0" w:lastRow="0" w:firstColumn="0" w:lastColumn="0" w:oddVBand="0" w:evenVBand="0" w:oddHBand="0" w:evenHBand="0" w:firstRowFirstColumn="0" w:firstRowLastColumn="0" w:lastRowFirstColumn="0" w:lastRowLastColumn="0"/>
-            </w:pPr>
-            <w:r>
-              <w:t>Value area</w:t>
-            </w:r>
-          </w:p>
-          <w:p>
-            <w:pPr>
-              <w:numPr>
-                <w:ilvl w:val="0"/>
-                <w:numId w:val="3"/>
-              </w:numPr>
-              <w:cnfStyle w:val="000000000000" w:firstRow="0" w:lastRow="0" w:firstColumn="0" w:lastColumn="0" w:oddVBand="0" w:evenVBand="0" w:oddHBand="0" w:evenHBand="0" w:firstRowFirstColumn="0" w:firstRowLastColumn="0" w:lastRowFirstColumn="0" w:lastRowLastColumn="0"/>
-            </w:pPr>
-            <w:r>
-              <w:t>Value area</w:t>
-            </w:r>
-          </w:p>
-          <w:p>
-            <w:pPr>
-              <w:numPr>
-                <w:ilvl w:val="0"/>
-                <w:numId w:val="3"/>
-              </w:numPr>
-              <w:cnfStyle w:val="000000000000" w:firstRow="0" w:lastRow="0" w:firstColumn="0" w:lastColumn="0" w:oddVBand="0" w:evenVBand="0" w:oddHBand="0" w:evenHBand="0" w:firstRowFirstColumn="0" w:firstRowLastColumn="0" w:lastRowFirstColumn="0" w:lastRowLastColumn="0"/>
-            </w:pPr>
-            <w:r>
-              <w:t>Original Estimate</w:t>
-            </w:r>
-          </w:p>
-          <w:p>
-            <w:pPr>
-              <w:pStyle w:val="FirstParagraph"/>
-              <w:cnfStyle w:val="000000000000" w:firstRow="0" w:lastRow="0" w:firstColumn="0" w:lastColumn="0" w:oddVBand="0" w:evenVBand="0" w:oddHBand="0" w:evenHBand="0" w:firstRowFirstColumn="0" w:firstRowLastColumn="0" w:lastRowFirstColumn="0" w:lastRowLastColumn="0"/>
-            </w:pPr>
-            <w:r>
-              <w:lastRenderedPageBreak/>
-              <w:t>Schedule</w:t>
-            </w:r>
-          </w:p>
-          <w:p>
-            <w:pPr>
-              <w:numPr>
-                <w:ilvl w:val="0"/>
-                <w:numId w:val="3"/>
-              </w:numPr>
-              <w:cnfStyle w:val="000000000000" w:firstRow="0" w:lastRow="0" w:firstColumn="0" w:lastColumn="0" w:oddVBand="0" w:evenVBand="0" w:oddHBand="0" w:evenHBand="0" w:firstRowFirstColumn="0" w:firstRowLastColumn="0" w:lastRowFirstColumn="0" w:lastRowLastColumn="0"/>
-            </w:pPr>
-            <w:r>
-              <w:t>Start Date</w:t>
-            </w:r>
-          </w:p>
-          <w:p>
-            <w:pPr>
-              <w:numPr>
-                <w:ilvl w:val="0"/>
-                <w:numId w:val="3"/>
-              </w:numPr>
-              <w:cnfStyle w:val="000000000000" w:firstRow="0" w:lastRow="0" w:firstColumn="0" w:lastColumn="0" w:oddVBand="0" w:evenVBand="0" w:oddHBand="0" w:evenHBand="0" w:firstRowFirstColumn="0" w:firstRowLastColumn="0" w:lastRowFirstColumn="0" w:lastRowLastColumn="0"/>
-            </w:pPr>
-            <w:r>
-              <w:t>Finish Date</w:t>
-            </w:r>
-          </w:p>
-          <w:p>
-            <w:pPr>
-              <w:pStyle w:val="FirstParagraph"/>
-              <w:cnfStyle w:val="000000000000" w:firstRow="0" w:lastRow="0" w:firstColumn="0" w:lastColumn="0" w:oddVBand="0" w:evenVBand="0" w:oddHBand="0" w:evenHBand="0" w:firstRowFirstColumn="0" w:firstRowLastColumn="0" w:lastRowFirstColumn="0" w:lastRowLastColumn="0"/>
-            </w:pPr>
-            <w:r>
-              <w:t>Build and test</w:t>
-            </w:r>
-          </w:p>
-          <w:p>
-            <w:pPr>
-              <w:numPr>
-                <w:ilvl w:val="0"/>
-                <w:numId w:val="3"/>
-              </w:numPr>
-              <w:cnfStyle w:val="000000000000" w:firstRow="0" w:lastRow="0" w:firstColumn="0" w:lastColumn="0" w:oddVBand="0" w:evenVBand="0" w:oddHBand="0" w:evenHBand="0" w:firstRowFirstColumn="0" w:firstRowLastColumn="0" w:lastRowFirstColumn="0" w:lastRowLastColumn="0"/>
-            </w:pPr>
-            <w:r>
-              <w:t>Integrated In</w:t>
-            </w:r>
-          </w:p>
-          <w:p>
-            <w:pPr>
-              <w:numPr>
-                <w:ilvl w:val="0"/>
-                <w:numId w:val="3"/>
-              </w:numPr>
-              <w:cnfStyle w:val="000000000000" w:firstRow="0" w:lastRow="0" w:firstColumn="0" w:lastColumn="0" w:oddVBand="0" w:evenVBand="0" w:oddHBand="0" w:evenHBand="0" w:firstRowFirstColumn="0" w:firstRowLastColumn="0" w:lastRowFirstColumn="0" w:lastRowLastColumn="0"/>
-            </w:pPr>
-            <w:r>
-              <w:t>User Acceptance Test</w:t>
-            </w:r>
-          </w:p>
-          <w:p>
-            <w:pPr>
-              <w:pStyle w:val="FirstParagraph"/>
-              <w:cnfStyle w:val="000000000000" w:firstRow="0" w:lastRow="0" w:firstColumn="0" w:lastColumn="0" w:oddVBand="0" w:evenVBand="0" w:oddHBand="0" w:evenHBand="0" w:firstRowFirstColumn="0" w:firstRowLastColumn="0" w:lastRowFirstColumn="0" w:lastRowLastColumn="0"/>
-            </w:pPr>
-            <w:r>
-              <w:t>Subject Matter Experts</w:t>
-            </w:r>
-          </w:p>
-          <w:p>
-            <w:pPr>
-              <w:numPr>
-                <w:ilvl w:val="0"/>
-                <w:numId w:val="3"/>
-              </w:numPr>
-              <w:cnfStyle w:val="000000000000" w:firstRow="0" w:lastRow="0" w:firstColumn="0" w:lastColumn="0" w:oddVBand="0" w:evenVBand="0" w:oddHBand="0" w:evenHBand="0" w:firstRowFirstColumn="0" w:firstRowLastColumn="0" w:lastRowFirstColumn="0" w:lastRowLastColumn="0"/>
-            </w:pPr>
-            <w:r>
-              <w:t>Subject matter expert 1</w:t>
-            </w:r>
-          </w:p>
-          <w:p>
-            <w:pPr>
-              <w:numPr>
-                <w:ilvl w:val="0"/>
-                <w:numId w:val="3"/>
-              </w:numPr>
-              <w:cnfStyle w:val="000000000000" w:firstRow="0" w:lastRow="0" w:firstColumn="0" w:lastColumn="0" w:oddVBand="0" w:evenVBand="0" w:oddHBand="0" w:evenHBand="0" w:firstRowFirstColumn="0" w:firstRowLastColumn="0" w:lastRowFirstColumn="0" w:lastRowLastColumn="0"/>
-            </w:pPr>
-            <w:r>
-              <w:t>Subject matter expert 2</w:t>
-            </w:r>
-          </w:p>
-          <w:p>
-            <w:pPr>
-              <w:numPr>
-                <w:ilvl w:val="0"/>
-                <w:numId w:val="3"/>
-              </w:numPr>
-              <w:cnfStyle w:val="000000000000" w:firstRow="0" w:lastRow="0" w:firstColumn="0" w:lastColumn="0" w:oddVBand="0" w:evenVBand="0" w:oddHBand="0" w:evenHBand="0" w:firstRowFirstColumn="0" w:firstRowLastColumn="0" w:lastRowFirstColumn="0" w:lastRowLastColumn="0"/>
-            </w:pPr>
-            <w:r>
               <w:t>Subject matter expert 3</w:t>
             </w:r>
           </w:p>
@@ -1537,6 +1712,16 @@
             <w:r>
               <w:t>n/a</w:t>
             </w:r>
+          </w:p>
+        </w:tc>
+        <w:tc>
+          <w:tcPr>
+            <w:tcW w:w="0" w:type="auto"/>
+          </w:tcPr>
+          <w:p>
+            <w:pPr>
+              <w:cnfStyle w:val="000000000000" w:firstRow="0" w:lastRow="0" w:firstColumn="0" w:lastColumn="0" w:oddVBand="0" w:evenVBand="0" w:oddHBand="0" w:evenHBand="0" w:firstRowFirstColumn="0" w:firstRowLastColumn="0" w:lastRowFirstColumn="0" w:lastRowLastColumn="0"/>
+            </w:pPr>
           </w:p>
         </w:tc>
       </w:tr>
@@ -1557,21 +1742,1049 @@
         <w:pStyle w:val="BodyText"/>
       </w:pPr>
       <w:r>
-        <w:t>As you can see, the process templates start to diverge at this point. You can hide fields of the built-in work item typ</w:t>
-      </w:r>
-      <w:r>
-        <w:t>es, but you can’t remove them. It’s a cleaner work tracking data model to add custom fields rather than hide most of the built-in fields.</w:t>
+        <w:t>As you can see, the process templates start to diverge at this point. You can hide fields of the built-in work item types, but you can’t remove them. It’s a cleaner work tracking data model to add custom fields rather than hide most of the built-in fields.</w:t>
       </w:r>
     </w:p>
     <w:p>
       <w:pPr>
         <w:pStyle w:val="Heading2"/>
       </w:pPr>
-      <w:bookmarkStart w:id="4" w:name="customizing-your-process"/>
+      <w:bookmarkStart w:id="3" w:name="customizing-your-process"/>
+      <w:bookmarkEnd w:id="3"/>
+      <w:r>
+        <w:t>Customizing your process</w:t>
+      </w:r>
+    </w:p>
+    <w:p>
+      <w:pPr>
+        <w:pStyle w:val="BodyText"/>
+      </w:pPr>
+      <w:r>
+        <w:t xml:space="preserve">With Azure DevOps, as with any project management tool, you can customize the states of the work. The task before you here </w:t>
+      </w:r>
+      <w:proofErr w:type="gramStart"/>
+      <w:r>
+        <w:t>is</w:t>
+      </w:r>
+      <w:proofErr w:type="gramEnd"/>
+      <w:r>
+        <w:t xml:space="preserve"> to make sure to model all of the states the work needs to go through in order to be finished. Many tools provide a board </w:t>
+      </w:r>
+      <w:proofErr w:type="gramStart"/>
+      <w:r>
+        <w:t>similar to</w:t>
+      </w:r>
+      <w:proofErr w:type="gramEnd"/>
+      <w:r>
+        <w:t xml:space="preserve"> this.</w:t>
+      </w:r>
+    </w:p>
+    <w:p>
+      <w:pPr>
+        <w:pStyle w:val="FigurewithCaption"/>
+      </w:pPr>
+      <w:r>
+        <w:rPr>
+          <w:noProof/>
+        </w:rPr>
+        <w:lastRenderedPageBreak/>
+        <w:drawing>
+          <wp:inline distT="0" distB="0" distL="0" distR="0" wp14:anchorId="788370EB" wp14:editId="7C80BD44">
+            <wp:extent cx="5943600" cy="2545080"/>
+            <wp:effectExtent l="0" t="0" r="0" b="7620"/>
+            <wp:docPr id="4" name="Picture 4"/>
+            <wp:cNvGraphicFramePr>
+              <a:graphicFrameLocks xmlns:a="http://schemas.openxmlformats.org/drawingml/2006/main" noChangeAspect="1"/>
+            </wp:cNvGraphicFramePr>
+            <a:graphic xmlns:a="http://schemas.openxmlformats.org/drawingml/2006/main">
+              <a:graphicData uri="http://schemas.openxmlformats.org/drawingml/2006/picture">
+                <pic:pic xmlns:pic="http://schemas.openxmlformats.org/drawingml/2006/picture">
+                  <pic:nvPicPr>
+                    <pic:cNvPr id="1" name=""/>
+                    <pic:cNvPicPr/>
+                  </pic:nvPicPr>
+                  <pic:blipFill>
+                    <a:blip r:embed="rId10"/>
+                    <a:stretch>
+                      <a:fillRect/>
+                    </a:stretch>
+                  </pic:blipFill>
+                  <pic:spPr>
+                    <a:xfrm>
+                      <a:off x="0" y="0"/>
+                      <a:ext cx="5943600" cy="2545080"/>
+                    </a:xfrm>
+                    <a:prstGeom prst="rect">
+                      <a:avLst/>
+                    </a:prstGeom>
+                  </pic:spPr>
+                </pic:pic>
+              </a:graphicData>
+            </a:graphic>
+          </wp:inline>
+        </w:drawing>
+      </w:r>
+    </w:p>
+    <w:p>
+      <w:pPr>
+        <w:pStyle w:val="Caption"/>
+      </w:pPr>
+      <w:r>
+        <w:t>Figure: Each board starts out with simple states</w:t>
+      </w:r>
+    </w:p>
+    <w:p>
+      <w:pPr>
+        <w:pStyle w:val="BodyText"/>
+      </w:pPr>
+      <w:r>
+        <w:t xml:space="preserve">This process is fine with a to-do list around the house, but it will not support any kind of serious software development project. There is much more activity inherent in the software development lifecycle. Regardless if your team would like to use Scrum or Kanban, or </w:t>
+      </w:r>
+      <w:proofErr w:type="gramStart"/>
+      <w:r>
+        <w:t>your some</w:t>
+      </w:r>
+      <w:proofErr w:type="gramEnd"/>
+      <w:r>
+        <w:t xml:space="preserve"> other methodology, you will need to decide on the unique states that work can be in at any given time. Here is a very common list of states you might choose. Each of which would show up as a column on your board.</w:t>
+      </w:r>
+      <w:r>
+        <w:t xml:space="preserve"> Note that I use the generic term “card” in place of Work Item, Issue, Product Backlog Item, User Story, etc. When modeling your board, each item of work will be manifested as a digital index card on a digital board.</w:t>
+      </w:r>
+    </w:p>
+    <w:tbl>
+      <w:tblPr>
+        <w:tblStyle w:val="GridTable1Light"/>
+        <w:tblW w:w="0" w:type="auto"/>
+        <w:tblLook w:val="04A0" w:firstRow="1" w:lastRow="0" w:firstColumn="1" w:lastColumn="0" w:noHBand="0" w:noVBand="1"/>
+      </w:tblPr>
+      <w:tblGrid>
+        <w:gridCol w:w="2433"/>
+        <w:gridCol w:w="2534"/>
+        <w:gridCol w:w="2659"/>
+        <w:gridCol w:w="1724"/>
+      </w:tblGrid>
+      <w:tr>
+        <w:trPr>
+          <w:cnfStyle w:val="100000000000" w:firstRow="1" w:lastRow="0" w:firstColumn="0" w:lastColumn="0" w:oddVBand="0" w:evenVBand="0" w:oddHBand="0" w:evenHBand="0" w:firstRowFirstColumn="0" w:firstRowLastColumn="0" w:lastRowFirstColumn="0" w:lastRowLastColumn="0"/>
+        </w:trPr>
+        <w:tc>
+          <w:tcPr>
+            <w:cnfStyle w:val="001000000000" w:firstRow="0" w:lastRow="0" w:firstColumn="1" w:lastColumn="0" w:oddVBand="0" w:evenVBand="0" w:oddHBand="0" w:evenHBand="0" w:firstRowFirstColumn="0" w:firstRowLastColumn="0" w:lastRowFirstColumn="0" w:lastRowLastColumn="0"/>
+            <w:tcW w:w="2433" w:type="dxa"/>
+          </w:tcPr>
+          <w:p>
+            <w:pPr>
+              <w:pStyle w:val="BodyText"/>
+            </w:pPr>
+            <w:r>
+              <w:t>State</w:t>
+            </w:r>
+          </w:p>
+        </w:tc>
+        <w:tc>
+          <w:tcPr>
+            <w:tcW w:w="2534" w:type="dxa"/>
+          </w:tcPr>
+          <w:p>
+            <w:pPr>
+              <w:pStyle w:val="BodyText"/>
+              <w:cnfStyle w:val="100000000000" w:firstRow="1" w:lastRow="0" w:firstColumn="0" w:lastColumn="0" w:oddVBand="0" w:evenVBand="0" w:oddHBand="0" w:evenHBand="0" w:firstRowFirstColumn="0" w:firstRowLastColumn="0" w:lastRowFirstColumn="0" w:lastRowLastColumn="0"/>
+            </w:pPr>
+            <w:r>
+              <w:t>Activity</w:t>
+            </w:r>
+          </w:p>
+        </w:tc>
+        <w:tc>
+          <w:tcPr>
+            <w:tcW w:w="2659" w:type="dxa"/>
+          </w:tcPr>
+          <w:p>
+            <w:pPr>
+              <w:pStyle w:val="BodyText"/>
+              <w:cnfStyle w:val="100000000000" w:firstRow="1" w:lastRow="0" w:firstColumn="0" w:lastColumn="0" w:oddVBand="0" w:evenVBand="0" w:oddHBand="0" w:evenHBand="0" w:firstRowFirstColumn="0" w:firstRowLastColumn="0" w:lastRowFirstColumn="0" w:lastRowLastColumn="0"/>
+            </w:pPr>
+            <w:r>
+              <w:t>Done Criteria</w:t>
+            </w:r>
+          </w:p>
+        </w:tc>
+        <w:tc>
+          <w:tcPr>
+            <w:tcW w:w="1724" w:type="dxa"/>
+          </w:tcPr>
+          <w:p>
+            <w:pPr>
+              <w:pStyle w:val="BodyText"/>
+              <w:cnfStyle w:val="100000000000" w:firstRow="1" w:lastRow="0" w:firstColumn="0" w:lastColumn="0" w:oddVBand="0" w:evenVBand="0" w:oddHBand="0" w:evenHBand="0" w:firstRowFirstColumn="0" w:firstRowLastColumn="0" w:lastRowFirstColumn="0" w:lastRowLastColumn="0"/>
+            </w:pPr>
+            <w:r>
+              <w:t>Defects Types</w:t>
+            </w:r>
+          </w:p>
+        </w:tc>
+      </w:tr>
+      <w:tr>
+        <w:tc>
+          <w:tcPr>
+            <w:cnfStyle w:val="001000000000" w:firstRow="0" w:lastRow="0" w:firstColumn="1" w:lastColumn="0" w:oddVBand="0" w:evenVBand="0" w:oddHBand="0" w:evenHBand="0" w:firstRowFirstColumn="0" w:firstRowLastColumn="0" w:lastRowFirstColumn="0" w:lastRowLastColumn="0"/>
+            <w:tcW w:w="2433" w:type="dxa"/>
+          </w:tcPr>
+          <w:p>
+            <w:pPr>
+              <w:pStyle w:val="BodyText"/>
+              <w:rPr>
+                <w:b w:val="0"/>
+                <w:bCs w:val="0"/>
+              </w:rPr>
+            </w:pPr>
+            <w:r>
+              <w:t>Idea/Backlog</w:t>
+            </w:r>
+          </w:p>
+        </w:tc>
+        <w:tc>
+          <w:tcPr>
+            <w:tcW w:w="2534" w:type="dxa"/>
+          </w:tcPr>
+          <w:p>
+            <w:pPr>
+              <w:pStyle w:val="BodyText"/>
+              <w:cnfStyle w:val="000000000000" w:firstRow="0" w:lastRow="0" w:firstColumn="0" w:lastColumn="0" w:oddVBand="0" w:evenVBand="0" w:oddHBand="0" w:evenHBand="0" w:firstRowFirstColumn="0" w:firstRowLastColumn="0" w:lastRowFirstColumn="0" w:lastRowLastColumn="0"/>
+            </w:pPr>
+            <w:r>
+              <w:t xml:space="preserve">Envision a software capability. Come up with and track the idea while contemplating priority. Create a </w:t>
+            </w:r>
+            <w:proofErr w:type="gramStart"/>
+            <w:r>
+              <w:t>card(</w:t>
+            </w:r>
+            <w:proofErr w:type="gramEnd"/>
+            <w:r>
+              <w:t>work item) on the board.</w:t>
+            </w:r>
+          </w:p>
+        </w:tc>
+        <w:tc>
+          <w:tcPr>
+            <w:tcW w:w="2659" w:type="dxa"/>
+          </w:tcPr>
+          <w:p>
+            <w:pPr>
+              <w:pStyle w:val="BodyText"/>
+              <w:cnfStyle w:val="000000000000" w:firstRow="0" w:lastRow="0" w:firstColumn="0" w:lastColumn="0" w:oddVBand="0" w:evenVBand="0" w:oddHBand="0" w:evenHBand="0" w:firstRowFirstColumn="0" w:firstRowLastColumn="0" w:lastRowFirstColumn="0" w:lastRowLastColumn="0"/>
+            </w:pPr>
+            <w:r>
+              <w:t>An idea is deemed to be worth pursuing.</w:t>
+            </w:r>
+          </w:p>
+        </w:tc>
+        <w:tc>
+          <w:tcPr>
+            <w:tcW w:w="1724" w:type="dxa"/>
+          </w:tcPr>
+          <w:p>
+            <w:pPr>
+              <w:pStyle w:val="BodyText"/>
+              <w:cnfStyle w:val="000000000000" w:firstRow="0" w:lastRow="0" w:firstColumn="0" w:lastColumn="0" w:oddVBand="0" w:evenVBand="0" w:oddHBand="0" w:evenHBand="0" w:firstRowFirstColumn="0" w:firstRowLastColumn="0" w:lastRowFirstColumn="0" w:lastRowLastColumn="0"/>
+            </w:pPr>
+            <w:r>
+              <w:t>n/a</w:t>
+            </w:r>
+          </w:p>
+        </w:tc>
+      </w:tr>
+      <w:tr>
+        <w:tc>
+          <w:tcPr>
+            <w:cnfStyle w:val="001000000000" w:firstRow="0" w:lastRow="0" w:firstColumn="1" w:lastColumn="0" w:oddVBand="0" w:evenVBand="0" w:oddHBand="0" w:evenHBand="0" w:firstRowFirstColumn="0" w:firstRowLastColumn="0" w:lastRowFirstColumn="0" w:lastRowLastColumn="0"/>
+            <w:tcW w:w="2433" w:type="dxa"/>
+          </w:tcPr>
+          <w:p>
+            <w:pPr>
+              <w:pStyle w:val="BodyText"/>
+            </w:pPr>
+            <w:r>
+              <w:t>Definition</w:t>
+            </w:r>
+          </w:p>
+        </w:tc>
+        <w:tc>
+          <w:tcPr>
+            <w:tcW w:w="2534" w:type="dxa"/>
+          </w:tcPr>
+          <w:p>
+            <w:pPr>
+              <w:pStyle w:val="BodyText"/>
+              <w:cnfStyle w:val="000000000000" w:firstRow="0" w:lastRow="0" w:firstColumn="0" w:lastColumn="0" w:oddVBand="0" w:evenVBand="0" w:oddHBand="0" w:evenHBand="0" w:firstRowFirstColumn="0" w:firstRowLastColumn="0" w:lastRowFirstColumn="0" w:lastRowLastColumn="0"/>
+            </w:pPr>
+            <w:r>
+              <w:t xml:space="preserve">Analyze the needed software behavior and capability and determine the user’s experience when exercising this new capability. Add this </w:t>
+            </w:r>
+            <w:r>
+              <w:lastRenderedPageBreak/>
+              <w:t>information to the card.</w:t>
+            </w:r>
+          </w:p>
+        </w:tc>
+        <w:tc>
+          <w:tcPr>
+            <w:tcW w:w="2659" w:type="dxa"/>
+          </w:tcPr>
+          <w:p>
+            <w:pPr>
+              <w:pStyle w:val="BodyText"/>
+              <w:cnfStyle w:val="000000000000" w:firstRow="0" w:lastRow="0" w:firstColumn="0" w:lastColumn="0" w:oddVBand="0" w:evenVBand="0" w:oddHBand="0" w:evenHBand="0" w:firstRowFirstColumn="0" w:firstRowLastColumn="0" w:lastRowFirstColumn="0" w:lastRowLastColumn="0"/>
+            </w:pPr>
+            <w:r>
+              <w:lastRenderedPageBreak/>
+              <w:t>The software capability can be fully described from a user’s perspective.</w:t>
+            </w:r>
+          </w:p>
+        </w:tc>
+        <w:tc>
+          <w:tcPr>
+            <w:tcW w:w="1724" w:type="dxa"/>
+          </w:tcPr>
+          <w:p>
+            <w:pPr>
+              <w:pStyle w:val="BodyText"/>
+              <w:cnfStyle w:val="000000000000" w:firstRow="0" w:lastRow="0" w:firstColumn="0" w:lastColumn="0" w:oddVBand="0" w:evenVBand="0" w:oddHBand="0" w:evenHBand="0" w:firstRowFirstColumn="0" w:firstRowLastColumn="0" w:lastRowFirstColumn="0" w:lastRowLastColumn="0"/>
+            </w:pPr>
+            <w:r>
+              <w:t xml:space="preserve">Card is hard to describe. What the software should do in certain cases is unknown. </w:t>
+            </w:r>
+            <w:r>
+              <w:lastRenderedPageBreak/>
+              <w:t>Concept is not concrete enough to be workable</w:t>
+            </w:r>
+          </w:p>
+        </w:tc>
+      </w:tr>
+      <w:tr>
+        <w:tc>
+          <w:tcPr>
+            <w:cnfStyle w:val="001000000000" w:firstRow="0" w:lastRow="0" w:firstColumn="1" w:lastColumn="0" w:oddVBand="0" w:evenVBand="0" w:oddHBand="0" w:evenHBand="0" w:firstRowFirstColumn="0" w:firstRowLastColumn="0" w:lastRowFirstColumn="0" w:lastRowLastColumn="0"/>
+            <w:tcW w:w="2433" w:type="dxa"/>
+          </w:tcPr>
+          <w:p>
+            <w:pPr>
+              <w:pStyle w:val="BodyText"/>
+            </w:pPr>
+            <w:r>
+              <w:t>Design</w:t>
+            </w:r>
+          </w:p>
+        </w:tc>
+        <w:tc>
+          <w:tcPr>
+            <w:tcW w:w="2534" w:type="dxa"/>
+          </w:tcPr>
+          <w:p>
+            <w:pPr>
+              <w:pStyle w:val="BodyText"/>
+              <w:cnfStyle w:val="000000000000" w:firstRow="0" w:lastRow="0" w:firstColumn="0" w:lastColumn="0" w:oddVBand="0" w:evenVBand="0" w:oddHBand="0" w:evenHBand="0" w:firstRowFirstColumn="0" w:firstRowLastColumn="0" w:lastRowFirstColumn="0" w:lastRowLastColumn="0"/>
+            </w:pPr>
+            <w:r>
+              <w:t>Make technical decisions needed to enable this capability. Diagrams, wire-frames, library, technology selection, logging levels, telemetry, etc. Break up the card into multiple cards of the right size for the team.</w:t>
+            </w:r>
+          </w:p>
+        </w:tc>
+        <w:tc>
+          <w:tcPr>
+            <w:tcW w:w="2659" w:type="dxa"/>
+          </w:tcPr>
+          <w:p>
+            <w:pPr>
+              <w:pStyle w:val="BodyText"/>
+              <w:cnfStyle w:val="000000000000" w:firstRow="0" w:lastRow="0" w:firstColumn="0" w:lastColumn="0" w:oddVBand="0" w:evenVBand="0" w:oddHBand="0" w:evenHBand="0" w:firstRowFirstColumn="0" w:firstRowLastColumn="0" w:lastRowFirstColumn="0" w:lastRowLastColumn="0"/>
+            </w:pPr>
+            <w:r>
+              <w:t>All key decisions on how to implement new capability have been determined. Cards are at the right size to proceed.</w:t>
+            </w:r>
+          </w:p>
+        </w:tc>
+        <w:tc>
+          <w:tcPr>
+            <w:tcW w:w="1724" w:type="dxa"/>
+          </w:tcPr>
+          <w:p>
+            <w:pPr>
+              <w:pStyle w:val="BodyText"/>
+              <w:cnfStyle w:val="000000000000" w:firstRow="0" w:lastRow="0" w:firstColumn="0" w:lastColumn="0" w:oddVBand="0" w:evenVBand="0" w:oddHBand="0" w:evenHBand="0" w:firstRowFirstColumn="0" w:firstRowLastColumn="0" w:lastRowFirstColumn="0" w:lastRowLastColumn="0"/>
+            </w:pPr>
+            <w:r>
+              <w:t>Design activity uncovers analysis gaps. Card’s scope is not concrete or understood.</w:t>
+            </w:r>
+          </w:p>
+        </w:tc>
+      </w:tr>
+      <w:tr>
+        <w:tc>
+          <w:tcPr>
+            <w:cnfStyle w:val="001000000000" w:firstRow="0" w:lastRow="0" w:firstColumn="1" w:lastColumn="0" w:oddVBand="0" w:evenVBand="0" w:oddHBand="0" w:evenHBand="0" w:firstRowFirstColumn="0" w:firstRowLastColumn="0" w:lastRowFirstColumn="0" w:lastRowLastColumn="0"/>
+            <w:tcW w:w="2433" w:type="dxa"/>
+          </w:tcPr>
+          <w:p>
+            <w:pPr>
+              <w:pStyle w:val="BodyText"/>
+            </w:pPr>
+            <w:r>
+              <w:t>Test Spec</w:t>
+            </w:r>
+          </w:p>
+        </w:tc>
+        <w:tc>
+          <w:tcPr>
+            <w:tcW w:w="2534" w:type="dxa"/>
+          </w:tcPr>
+          <w:p>
+            <w:pPr>
+              <w:pStyle w:val="BodyText"/>
+              <w:cnfStyle w:val="000000000000" w:firstRow="0" w:lastRow="0" w:firstColumn="0" w:lastColumn="0" w:oddVBand="0" w:evenVBand="0" w:oddHBand="0" w:evenHBand="0" w:firstRowFirstColumn="0" w:firstRowLastColumn="0" w:lastRowFirstColumn="0" w:lastRowLastColumn="0"/>
+            </w:pPr>
+            <w:r>
+              <w:t>With a good understanding of the new capability, bullet list out the steps one would execute in order to test this card once it has been developed (the best format for acceptance criteria)</w:t>
+            </w:r>
+          </w:p>
+        </w:tc>
+        <w:tc>
+          <w:tcPr>
+            <w:tcW w:w="2659" w:type="dxa"/>
+          </w:tcPr>
+          <w:p>
+            <w:pPr>
+              <w:pStyle w:val="BodyText"/>
+              <w:cnfStyle w:val="000000000000" w:firstRow="0" w:lastRow="0" w:firstColumn="0" w:lastColumn="0" w:oddVBand="0" w:evenVBand="0" w:oddHBand="0" w:evenHBand="0" w:firstRowFirstColumn="0" w:firstRowLastColumn="0" w:lastRowFirstColumn="0" w:lastRowLastColumn="0"/>
+            </w:pPr>
+            <w:r>
+              <w:t>Card has test scenarios listed in a concrete, understandable fashion.</w:t>
+            </w:r>
+          </w:p>
+        </w:tc>
+        <w:tc>
+          <w:tcPr>
+            <w:tcW w:w="1724" w:type="dxa"/>
+          </w:tcPr>
+          <w:p>
+            <w:pPr>
+              <w:pStyle w:val="BodyText"/>
+              <w:cnfStyle w:val="000000000000" w:firstRow="0" w:lastRow="0" w:firstColumn="0" w:lastColumn="0" w:oddVBand="0" w:evenVBand="0" w:oddHBand="0" w:evenHBand="0" w:firstRowFirstColumn="0" w:firstRowLastColumn="0" w:lastRowFirstColumn="0" w:lastRowLastColumn="0"/>
+            </w:pPr>
+            <w:r>
+              <w:t>Unclear test procedures/ interface. Behavior combinations too many to simplify.</w:t>
+            </w:r>
+          </w:p>
+        </w:tc>
+      </w:tr>
+      <w:tr>
+        <w:tc>
+          <w:tcPr>
+            <w:cnfStyle w:val="001000000000" w:firstRow="0" w:lastRow="0" w:firstColumn="1" w:lastColumn="0" w:oddVBand="0" w:evenVBand="0" w:oddHBand="0" w:evenHBand="0" w:firstRowFirstColumn="0" w:firstRowLastColumn="0" w:lastRowFirstColumn="0" w:lastRowLastColumn="0"/>
+            <w:tcW w:w="2433" w:type="dxa"/>
+          </w:tcPr>
+          <w:p>
+            <w:pPr>
+              <w:pStyle w:val="BodyText"/>
+            </w:pPr>
+            <w:r>
+              <w:t>Implement</w:t>
+            </w:r>
+          </w:p>
+        </w:tc>
+        <w:tc>
+          <w:tcPr>
+            <w:tcW w:w="2534" w:type="dxa"/>
+          </w:tcPr>
+          <w:p>
+            <w:pPr>
+              <w:pStyle w:val="BodyText"/>
+              <w:cnfStyle w:val="000000000000" w:firstRow="0" w:lastRow="0" w:firstColumn="0" w:lastColumn="0" w:oddVBand="0" w:evenVBand="0" w:oddHBand="0" w:evenHBand="0" w:firstRowFirstColumn="0" w:firstRowLastColumn="0" w:lastRowFirstColumn="0" w:lastRowLastColumn="0"/>
+            </w:pPr>
+            <w:r>
+              <w:t>Coding, configuring, building not only the functionality but also automating the tests specified for the card.</w:t>
+            </w:r>
+          </w:p>
+        </w:tc>
+        <w:tc>
+          <w:tcPr>
+            <w:tcW w:w="2659" w:type="dxa"/>
+          </w:tcPr>
+          <w:p>
+            <w:pPr>
+              <w:pStyle w:val="BodyText"/>
+              <w:cnfStyle w:val="000000000000" w:firstRow="0" w:lastRow="0" w:firstColumn="0" w:lastColumn="0" w:oddVBand="0" w:evenVBand="0" w:oddHBand="0" w:evenHBand="0" w:firstRowFirstColumn="0" w:firstRowLastColumn="0" w:lastRowFirstColumn="0" w:lastRowLastColumn="0"/>
+            </w:pPr>
+            <w:r>
+              <w:t>The card is working in a development environment, and all test scenarios are passing in the TDD/Development environment</w:t>
+            </w:r>
+          </w:p>
+        </w:tc>
+        <w:tc>
+          <w:tcPr>
+            <w:tcW w:w="1724" w:type="dxa"/>
+          </w:tcPr>
+          <w:p>
+            <w:pPr>
+              <w:pStyle w:val="BodyText"/>
+              <w:cnfStyle w:val="000000000000" w:firstRow="0" w:lastRow="0" w:firstColumn="0" w:lastColumn="0" w:oddVBand="0" w:evenVBand="0" w:oddHBand="0" w:evenHBand="0" w:firstRowFirstColumn="0" w:firstRowLastColumn="0" w:lastRowFirstColumn="0" w:lastRowLastColumn="0"/>
+            </w:pPr>
+            <w:r>
+              <w:t>Missing test scenarios or technology choices. Any gap in clear understanding of what is to be implemented.</w:t>
+            </w:r>
+          </w:p>
+        </w:tc>
+      </w:tr>
+      <w:tr>
+        <w:tc>
+          <w:tcPr>
+            <w:cnfStyle w:val="001000000000" w:firstRow="0" w:lastRow="0" w:firstColumn="1" w:lastColumn="0" w:oddVBand="0" w:evenVBand="0" w:oddHBand="0" w:evenHBand="0" w:firstRowFirstColumn="0" w:firstRowLastColumn="0" w:lastRowFirstColumn="0" w:lastRowLastColumn="0"/>
+            <w:tcW w:w="2433" w:type="dxa"/>
+          </w:tcPr>
+          <w:p>
+            <w:pPr>
+              <w:pStyle w:val="BodyText"/>
+            </w:pPr>
+            <w:r>
+              <w:t>Inspect</w:t>
+            </w:r>
+          </w:p>
+        </w:tc>
+        <w:tc>
+          <w:tcPr>
+            <w:tcW w:w="2534" w:type="dxa"/>
+          </w:tcPr>
+          <w:p>
+            <w:pPr>
+              <w:pStyle w:val="BodyText"/>
+              <w:cnfStyle w:val="000000000000" w:firstRow="0" w:lastRow="0" w:firstColumn="0" w:lastColumn="0" w:oddVBand="0" w:evenVBand="0" w:oddHBand="0" w:evenHBand="0" w:firstRowFirstColumn="0" w:firstRowLastColumn="0" w:lastRowFirstColumn="0" w:lastRowLastColumn="0"/>
+            </w:pPr>
+            <w:r>
+              <w:t>Peer review, often a pull request from the feature branch.</w:t>
+            </w:r>
+          </w:p>
+        </w:tc>
+        <w:tc>
+          <w:tcPr>
+            <w:tcW w:w="2659" w:type="dxa"/>
+          </w:tcPr>
+          <w:p>
+            <w:pPr>
+              <w:pStyle w:val="BodyText"/>
+              <w:cnfStyle w:val="000000000000" w:firstRow="0" w:lastRow="0" w:firstColumn="0" w:lastColumn="0" w:oddVBand="0" w:evenVBand="0" w:oddHBand="0" w:evenHBand="0" w:firstRowFirstColumn="0" w:firstRowLastColumn="0" w:lastRowFirstColumn="0" w:lastRowLastColumn="0"/>
+            </w:pPr>
+            <w:r>
+              <w:t>The inspector has verified that the card’s implementation meets all items on the team’s inspection checklist.</w:t>
+            </w:r>
+          </w:p>
+        </w:tc>
+        <w:tc>
+          <w:tcPr>
+            <w:tcW w:w="1724" w:type="dxa"/>
+          </w:tcPr>
+          <w:p>
+            <w:pPr>
+              <w:pStyle w:val="BodyText"/>
+              <w:cnfStyle w:val="000000000000" w:firstRow="0" w:lastRow="0" w:firstColumn="0" w:lastColumn="0" w:oddVBand="0" w:evenVBand="0" w:oddHBand="0" w:evenHBand="0" w:firstRowFirstColumn="0" w:firstRowLastColumn="0" w:lastRowFirstColumn="0" w:lastRowLastColumn="0"/>
+            </w:pPr>
+            <w:r>
+              <w:t>Card doesn’t pass inspection checklist.</w:t>
+            </w:r>
+          </w:p>
+        </w:tc>
+      </w:tr>
+      <w:tr>
+        <w:tc>
+          <w:tcPr>
+            <w:cnfStyle w:val="001000000000" w:firstRow="0" w:lastRow="0" w:firstColumn="1" w:lastColumn="0" w:oddVBand="0" w:evenVBand="0" w:oddHBand="0" w:evenHBand="0" w:firstRowFirstColumn="0" w:firstRowLastColumn="0" w:lastRowFirstColumn="0" w:lastRowLastColumn="0"/>
+            <w:tcW w:w="2433" w:type="dxa"/>
+          </w:tcPr>
+          <w:p>
+            <w:pPr>
+              <w:pStyle w:val="BodyText"/>
+            </w:pPr>
+            <w:r>
+              <w:lastRenderedPageBreak/>
+              <w:t>Test</w:t>
+            </w:r>
+          </w:p>
+        </w:tc>
+        <w:tc>
+          <w:tcPr>
+            <w:tcW w:w="2534" w:type="dxa"/>
+          </w:tcPr>
+          <w:p>
+            <w:pPr>
+              <w:pStyle w:val="BodyText"/>
+              <w:cnfStyle w:val="000000000000" w:firstRow="0" w:lastRow="0" w:firstColumn="0" w:lastColumn="0" w:oddVBand="0" w:evenVBand="0" w:oddHBand="0" w:evenHBand="0" w:firstRowFirstColumn="0" w:firstRowLastColumn="0" w:lastRowFirstColumn="0" w:lastRowLastColumn="0"/>
+            </w:pPr>
+            <w:r>
+              <w:t>Product managers, stakeholders, users try out the implementation, manually running the test scenarios specified for the card.</w:t>
+            </w:r>
+          </w:p>
+        </w:tc>
+        <w:tc>
+          <w:tcPr>
+            <w:tcW w:w="2659" w:type="dxa"/>
+          </w:tcPr>
+          <w:p>
+            <w:pPr>
+              <w:pStyle w:val="BodyText"/>
+              <w:cnfStyle w:val="000000000000" w:firstRow="0" w:lastRow="0" w:firstColumn="0" w:lastColumn="0" w:oddVBand="0" w:evenVBand="0" w:oddHBand="0" w:evenHBand="0" w:firstRowFirstColumn="0" w:firstRowLastColumn="0" w:lastRowFirstColumn="0" w:lastRowLastColumn="0"/>
+            </w:pPr>
+            <w:r>
+              <w:t>All tests pass, and software executes without any new problems</w:t>
+            </w:r>
+          </w:p>
+        </w:tc>
+        <w:tc>
+          <w:tcPr>
+            <w:tcW w:w="1724" w:type="dxa"/>
+          </w:tcPr>
+          <w:p>
+            <w:pPr>
+              <w:pStyle w:val="BodyText"/>
+              <w:cnfStyle w:val="000000000000" w:firstRow="0" w:lastRow="0" w:firstColumn="0" w:lastColumn="0" w:oddVBand="0" w:evenVBand="0" w:oddHBand="0" w:evenHBand="0" w:firstRowFirstColumn="0" w:firstRowLastColumn="0" w:lastRowFirstColumn="0" w:lastRowLastColumn="0"/>
+            </w:pPr>
+            <w:r>
+              <w:t>Software build throws errors. Software doesn’t pass test scenarios specified for the card.</w:t>
+            </w:r>
+          </w:p>
+        </w:tc>
+      </w:tr>
+      <w:tr>
+        <w:tc>
+          <w:tcPr>
+            <w:cnfStyle w:val="001000000000" w:firstRow="0" w:lastRow="0" w:firstColumn="1" w:lastColumn="0" w:oddVBand="0" w:evenVBand="0" w:oddHBand="0" w:evenHBand="0" w:firstRowFirstColumn="0" w:firstRowLastColumn="0" w:lastRowFirstColumn="0" w:lastRowLastColumn="0"/>
+            <w:tcW w:w="2433" w:type="dxa"/>
+          </w:tcPr>
+          <w:p>
+            <w:pPr>
+              <w:pStyle w:val="BodyText"/>
+            </w:pPr>
+            <w:r>
+              <w:t>Stabilize</w:t>
+            </w:r>
+          </w:p>
+        </w:tc>
+        <w:tc>
+          <w:tcPr>
+            <w:tcW w:w="2534" w:type="dxa"/>
+          </w:tcPr>
+          <w:p>
+            <w:pPr>
+              <w:pStyle w:val="BodyText"/>
+              <w:cnfStyle w:val="000000000000" w:firstRow="0" w:lastRow="0" w:firstColumn="0" w:lastColumn="0" w:oddVBand="0" w:evenVBand="0" w:oddHBand="0" w:evenHBand="0" w:firstRowFirstColumn="0" w:firstRowLastColumn="0" w:lastRowFirstColumn="0" w:lastRowLastColumn="0"/>
+            </w:pPr>
+            <w:r>
+              <w:t>Perform exploratory, edge case testing. Try to break it. Validate logging &amp; telemetry.</w:t>
+            </w:r>
+          </w:p>
+        </w:tc>
+        <w:tc>
+          <w:tcPr>
+            <w:tcW w:w="2659" w:type="dxa"/>
+          </w:tcPr>
+          <w:p>
+            <w:pPr>
+              <w:pStyle w:val="BodyText"/>
+              <w:cnfStyle w:val="000000000000" w:firstRow="0" w:lastRow="0" w:firstColumn="0" w:lastColumn="0" w:oddVBand="0" w:evenVBand="0" w:oddHBand="0" w:evenHBand="0" w:firstRowFirstColumn="0" w:firstRowLastColumn="0" w:lastRowFirstColumn="0" w:lastRowLastColumn="0"/>
+            </w:pPr>
+            <w:r>
+              <w:t>No team members can fine problems.</w:t>
+            </w:r>
+          </w:p>
+        </w:tc>
+        <w:tc>
+          <w:tcPr>
+            <w:tcW w:w="1724" w:type="dxa"/>
+          </w:tcPr>
+          <w:p>
+            <w:pPr>
+              <w:pStyle w:val="BodyText"/>
+              <w:cnfStyle w:val="000000000000" w:firstRow="0" w:lastRow="0" w:firstColumn="0" w:lastColumn="0" w:oddVBand="0" w:evenVBand="0" w:oddHBand="0" w:evenHBand="0" w:firstRowFirstColumn="0" w:firstRowLastColumn="0" w:lastRowFirstColumn="0" w:lastRowLastColumn="0"/>
+            </w:pPr>
+            <w:r>
+              <w:t>A problem (defect) is found.</w:t>
+            </w:r>
+          </w:p>
+        </w:tc>
+      </w:tr>
+      <w:tr>
+        <w:tc>
+          <w:tcPr>
+            <w:cnfStyle w:val="001000000000" w:firstRow="0" w:lastRow="0" w:firstColumn="1" w:lastColumn="0" w:oddVBand="0" w:evenVBand="0" w:oddHBand="0" w:evenHBand="0" w:firstRowFirstColumn="0" w:firstRowLastColumn="0" w:lastRowFirstColumn="0" w:lastRowLastColumn="0"/>
+            <w:tcW w:w="2433" w:type="dxa"/>
+          </w:tcPr>
+          <w:p>
+            <w:pPr>
+              <w:pStyle w:val="BodyText"/>
+            </w:pPr>
+            <w:r>
+              <w:t>Release</w:t>
+            </w:r>
+          </w:p>
+        </w:tc>
+        <w:tc>
+          <w:tcPr>
+            <w:tcW w:w="2534" w:type="dxa"/>
+          </w:tcPr>
+          <w:p>
+            <w:pPr>
+              <w:pStyle w:val="BodyText"/>
+              <w:cnfStyle w:val="000000000000" w:firstRow="0" w:lastRow="0" w:firstColumn="0" w:lastColumn="0" w:oddVBand="0" w:evenVBand="0" w:oddHBand="0" w:evenHBand="0" w:firstRowFirstColumn="0" w:firstRowLastColumn="0" w:lastRowFirstColumn="0" w:lastRowLastColumn="0"/>
+            </w:pPr>
+            <w:r>
+              <w:t>Deploy card’s release candidate to production (or enable feature flag)</w:t>
+            </w:r>
+          </w:p>
+        </w:tc>
+        <w:tc>
+          <w:tcPr>
+            <w:tcW w:w="2659" w:type="dxa"/>
+          </w:tcPr>
+          <w:p>
+            <w:pPr>
+              <w:pStyle w:val="BodyText"/>
+              <w:cnfStyle w:val="000000000000" w:firstRow="0" w:lastRow="0" w:firstColumn="0" w:lastColumn="0" w:oddVBand="0" w:evenVBand="0" w:oddHBand="0" w:evenHBand="0" w:firstRowFirstColumn="0" w:firstRowLastColumn="0" w:lastRowFirstColumn="0" w:lastRowLastColumn="0"/>
+            </w:pPr>
+            <w:r>
+              <w:t>First use of card is verified in the logs.</w:t>
+            </w:r>
+          </w:p>
+        </w:tc>
+        <w:tc>
+          <w:tcPr>
+            <w:tcW w:w="1724" w:type="dxa"/>
+          </w:tcPr>
+          <w:p>
+            <w:pPr>
+              <w:pStyle w:val="BodyText"/>
+              <w:cnfStyle w:val="000000000000" w:firstRow="0" w:lastRow="0" w:firstColumn="0" w:lastColumn="0" w:oddVBand="0" w:evenVBand="0" w:oddHBand="0" w:evenHBand="0" w:firstRowFirstColumn="0" w:firstRowLastColumn="0" w:lastRowFirstColumn="0" w:lastRowLastColumn="0"/>
+            </w:pPr>
+            <w:r>
+              <w:t>New capability does not come online as expected.</w:t>
+            </w:r>
+          </w:p>
+        </w:tc>
+      </w:tr>
+      <w:tr>
+        <w:tc>
+          <w:tcPr>
+            <w:cnfStyle w:val="001000000000" w:firstRow="0" w:lastRow="0" w:firstColumn="1" w:lastColumn="0" w:oddVBand="0" w:evenVBand="0" w:oddHBand="0" w:evenHBand="0" w:firstRowFirstColumn="0" w:firstRowLastColumn="0" w:lastRowFirstColumn="0" w:lastRowLastColumn="0"/>
+            <w:tcW w:w="2433" w:type="dxa"/>
+          </w:tcPr>
+          <w:p>
+            <w:pPr>
+              <w:pStyle w:val="BodyText"/>
+            </w:pPr>
+            <w:r>
+              <w:t>Done</w:t>
+            </w:r>
+          </w:p>
+        </w:tc>
+        <w:tc>
+          <w:tcPr>
+            <w:tcW w:w="2534" w:type="dxa"/>
+          </w:tcPr>
+          <w:p>
+            <w:pPr>
+              <w:pStyle w:val="BodyText"/>
+              <w:cnfStyle w:val="000000000000" w:firstRow="0" w:lastRow="0" w:firstColumn="0" w:lastColumn="0" w:oddVBand="0" w:evenVBand="0" w:oddHBand="0" w:evenHBand="0" w:firstRowFirstColumn="0" w:firstRowLastColumn="0" w:lastRowFirstColumn="0" w:lastRowLastColumn="0"/>
+            </w:pPr>
+            <w:r>
+              <w:t>First use of card is verified in the logs.</w:t>
+            </w:r>
+          </w:p>
+        </w:tc>
+        <w:tc>
+          <w:tcPr>
+            <w:tcW w:w="2659" w:type="dxa"/>
+          </w:tcPr>
+          <w:p>
+            <w:pPr>
+              <w:pStyle w:val="BodyText"/>
+              <w:cnfStyle w:val="000000000000" w:firstRow="0" w:lastRow="0" w:firstColumn="0" w:lastColumn="0" w:oddVBand="0" w:evenVBand="0" w:oddHBand="0" w:evenHBand="0" w:firstRowFirstColumn="0" w:firstRowLastColumn="0" w:lastRowFirstColumn="0" w:lastRowLastColumn="0"/>
+            </w:pPr>
+            <w:r>
+              <w:t>n/a</w:t>
+            </w:r>
+          </w:p>
+        </w:tc>
+        <w:tc>
+          <w:tcPr>
+            <w:tcW w:w="1724" w:type="dxa"/>
+          </w:tcPr>
+          <w:p>
+            <w:pPr>
+              <w:pStyle w:val="BodyText"/>
+              <w:cnfStyle w:val="000000000000" w:firstRow="0" w:lastRow="0" w:firstColumn="0" w:lastColumn="0" w:oddVBand="0" w:evenVBand="0" w:oddHBand="0" w:evenHBand="0" w:firstRowFirstColumn="0" w:firstRowLastColumn="0" w:lastRowFirstColumn="0" w:lastRowLastColumn="0"/>
+            </w:pPr>
+            <w:r>
+              <w:t>n/a</w:t>
+            </w:r>
+          </w:p>
+        </w:tc>
+      </w:tr>
+    </w:tbl>
+    <w:p>
+      <w:pPr>
+        <w:pStyle w:val="TableCaption"/>
+      </w:pPr>
+      <w:r>
+        <w:t xml:space="preserve">Table: </w:t>
+      </w:r>
+      <w:r>
+        <w:t>Representative board structure for common states in a software development project</w:t>
+      </w:r>
+    </w:p>
+    <w:p>
+      <w:pPr>
+        <w:pStyle w:val="BodyText"/>
+      </w:pPr>
+      <w:r>
+        <w:t>The above might seem like too many states if you are working by yourself, but by the time you have three or more developers on your team, you’ll be glad you are able to see where the work is. Without this structure, you will forget what is holding up each card of work. Let’s simplify these states so that we can see a different view.</w:t>
+      </w:r>
+    </w:p>
+    <w:p>
+      <w:pPr>
+        <w:pStyle w:val="BodyText"/>
+      </w:pPr>
+      <w:r>
+        <w:t>Plan</w:t>
+      </w:r>
+    </w:p>
+    <w:p>
+      <w:pPr>
+        <w:pStyle w:val="BodyText"/>
+        <w:numPr>
+          <w:ilvl w:val="0"/>
+          <w:numId w:val="8"/>
+        </w:numPr>
+      </w:pPr>
+      <w:r>
+        <w:t>Idea/Backlog</w:t>
+      </w:r>
+    </w:p>
+    <w:p>
+      <w:pPr>
+        <w:pStyle w:val="BodyText"/>
+        <w:numPr>
+          <w:ilvl w:val="0"/>
+          <w:numId w:val="8"/>
+        </w:numPr>
+      </w:pPr>
+      <w:r>
+        <w:t>Definition</w:t>
+      </w:r>
+    </w:p>
+    <w:p>
+      <w:pPr>
+        <w:pStyle w:val="BodyText"/>
+        <w:numPr>
+          <w:ilvl w:val="0"/>
+          <w:numId w:val="8"/>
+        </w:numPr>
+      </w:pPr>
+      <w:r>
+        <w:t>Design</w:t>
+      </w:r>
+    </w:p>
+    <w:p>
+      <w:pPr>
+        <w:pStyle w:val="BodyText"/>
+        <w:numPr>
+          <w:ilvl w:val="0"/>
+          <w:numId w:val="8"/>
+        </w:numPr>
+      </w:pPr>
+      <w:r>
+        <w:t>Test Spec</w:t>
+      </w:r>
+    </w:p>
+    <w:p>
+      <w:pPr>
+        <w:pStyle w:val="BodyText"/>
+      </w:pPr>
+      <w:r>
+        <w:t>Build</w:t>
+      </w:r>
+    </w:p>
+    <w:p>
+      <w:pPr>
+        <w:pStyle w:val="BodyText"/>
+        <w:numPr>
+          <w:ilvl w:val="0"/>
+          <w:numId w:val="8"/>
+        </w:numPr>
+      </w:pPr>
+      <w:r>
+        <w:t>Implement</w:t>
+      </w:r>
+    </w:p>
+    <w:p>
+      <w:pPr>
+        <w:pStyle w:val="BodyText"/>
+      </w:pPr>
+      <w:r>
+        <w:t>Check</w:t>
+      </w:r>
+    </w:p>
+    <w:p>
+      <w:pPr>
+        <w:pStyle w:val="BodyText"/>
+        <w:numPr>
+          <w:ilvl w:val="0"/>
+          <w:numId w:val="8"/>
+        </w:numPr>
+      </w:pPr>
+      <w:r>
+        <w:t>Inspect</w:t>
+      </w:r>
+    </w:p>
+    <w:p>
+      <w:pPr>
+        <w:pStyle w:val="BodyText"/>
+        <w:numPr>
+          <w:ilvl w:val="0"/>
+          <w:numId w:val="8"/>
+        </w:numPr>
+      </w:pPr>
+      <w:r>
+        <w:t>Test</w:t>
+      </w:r>
+    </w:p>
+    <w:p>
+      <w:pPr>
+        <w:pStyle w:val="BodyText"/>
+        <w:numPr>
+          <w:ilvl w:val="0"/>
+          <w:numId w:val="8"/>
+        </w:numPr>
+      </w:pPr>
+      <w:r>
+        <w:lastRenderedPageBreak/>
+        <w:t>Stabilize</w:t>
+      </w:r>
+    </w:p>
+    <w:p>
+      <w:pPr>
+        <w:pStyle w:val="BodyText"/>
+        <w:numPr>
+          <w:ilvl w:val="0"/>
+          <w:numId w:val="8"/>
+        </w:numPr>
+      </w:pPr>
+      <w:r>
+        <w:t>Release</w:t>
+      </w:r>
+    </w:p>
+    <w:p>
+      <w:pPr>
+        <w:pStyle w:val="BodyText"/>
+      </w:pPr>
+      <w:r>
+        <w:t>Interestingly, we are sandwiching the state that represents Building with four states on either side. If you just right into building without proper planning, there are four categories of decisions that will trip you up.</w:t>
+      </w:r>
+    </w:p>
+    <w:p>
+      <w:pPr>
+        <w:pStyle w:val="BodyText"/>
+        <w:numPr>
+          <w:ilvl w:val="0"/>
+          <w:numId w:val="10"/>
+        </w:numPr>
+      </w:pPr>
+      <w:r>
+        <w:t>Idea: faulty concept of what to build</w:t>
+      </w:r>
+    </w:p>
+    <w:p>
+      <w:pPr>
+        <w:pStyle w:val="BodyText"/>
+        <w:numPr>
+          <w:ilvl w:val="0"/>
+          <w:numId w:val="10"/>
+        </w:numPr>
+      </w:pPr>
+      <w:r>
+        <w:t xml:space="preserve">Definition: analysis gaps </w:t>
+      </w:r>
+      <w:proofErr w:type="gramStart"/>
+      <w:r>
+        <w:t>or  unclear</w:t>
+      </w:r>
+      <w:proofErr w:type="gramEnd"/>
+      <w:r>
+        <w:t xml:space="preserve"> scope of what to build</w:t>
+      </w:r>
+    </w:p>
+    <w:p>
+      <w:pPr>
+        <w:pStyle w:val="BodyText"/>
+        <w:numPr>
+          <w:ilvl w:val="0"/>
+          <w:numId w:val="10"/>
+        </w:numPr>
+      </w:pPr>
+      <w:r>
+        <w:t xml:space="preserve">Design: </w:t>
+      </w:r>
+      <w:r>
+        <w:t>technology/architecture/pattern decisions needed in order to build</w:t>
+      </w:r>
+    </w:p>
+    <w:p>
+      <w:pPr>
+        <w:pStyle w:val="BodyText"/>
+        <w:numPr>
+          <w:ilvl w:val="0"/>
+          <w:numId w:val="10"/>
+        </w:numPr>
+      </w:pPr>
+      <w:r>
+        <w:t xml:space="preserve">Test Spec: how to know when you’ve </w:t>
+      </w:r>
+      <w:proofErr w:type="gramStart"/>
+      <w:r>
+        <w:t>build</w:t>
+      </w:r>
+      <w:proofErr w:type="gramEnd"/>
+      <w:r>
+        <w:t xml:space="preserve"> everything you need to build</w:t>
+      </w:r>
+    </w:p>
+    <w:p>
+      <w:pPr>
+        <w:pStyle w:val="BodyText"/>
+      </w:pPr>
+      <w:r>
+        <w:t>Again, if you are building the software as a team of one or two, you can simplify this down because you communicate frequently and take care of these things as they come. For teams larger than that, you need these concepts in some form, regardless of what you decide to name the states or columns.</w:t>
+      </w:r>
+    </w:p>
+    <w:p>
+      <w:pPr>
+        <w:pStyle w:val="Heading2"/>
+      </w:pPr>
+      <w:r>
+        <w:t>Working with the process</w:t>
+      </w:r>
+    </w:p>
+    <w:p>
+      <w:pPr>
+        <w:pStyle w:val="BodyText"/>
+      </w:pPr>
+      <w:r>
+        <w:t>{linking commits to work items, branching from WIs, pull request, merging, seeing a card be built up.</w:t>
+      </w:r>
+    </w:p>
+    <w:p>
+      <w:pPr>
+        <w:pStyle w:val="BodyText"/>
+      </w:pPr>
+      <w:bookmarkStart w:id="4" w:name="_GoBack"/>
       <w:bookmarkEnd w:id="4"/>
-      <w:r>
-        <w:t>Customizing your process</w:t>
-      </w:r>
     </w:p>
     <w:sectPr>
       <w:pgSz w:w="12240" w:h="15840"/>
@@ -1635,7 +2848,10 @@
         <w:footnoteRef/>
       </w:r>
       <w:r>
-        <w:t xml:space="preserve"> Pit of success: start new process templates inheriting from Scrum</w:t>
+        <w:t xml:space="preserve"> Pit of success: start new process templates inheriting from </w:t>
+      </w:r>
+      <w:r>
+        <w:t>Basic</w:t>
       </w:r>
     </w:p>
   </w:footnote>
@@ -1918,6 +3134,321 @@
       <w:numFmt w:val="decimal"/>
       <w:lvlText w:val=""/>
       <w:lvlJc w:val="left"/>
+    </w:lvl>
+  </w:abstractNum>
+  <w:abstractNum w:abstractNumId="3" w15:restartNumberingAfterBreak="0">
+    <w:nsid w:val="51225602"/>
+    <w:multiLevelType w:val="hybridMultilevel"/>
+    <w:tmpl w:val="852C7DAC"/>
+    <w:lvl w:ilvl="0" w:tplc="04090001">
+      <w:start w:val="1"/>
+      <w:numFmt w:val="bullet"/>
+      <w:lvlText w:val=""/>
+      <w:lvlJc w:val="left"/>
+      <w:pPr>
+        <w:ind w:left="720" w:hanging="360"/>
+      </w:pPr>
+      <w:rPr>
+        <w:rFonts w:ascii="Symbol" w:hAnsi="Symbol" w:hint="default"/>
+      </w:rPr>
+    </w:lvl>
+    <w:lvl w:ilvl="1" w:tplc="04090003" w:tentative="1">
+      <w:start w:val="1"/>
+      <w:numFmt w:val="bullet"/>
+      <w:lvlText w:val="o"/>
+      <w:lvlJc w:val="left"/>
+      <w:pPr>
+        <w:ind w:left="1440" w:hanging="360"/>
+      </w:pPr>
+      <w:rPr>
+        <w:rFonts w:ascii="Courier New" w:hAnsi="Courier New" w:cs="Courier New" w:hint="default"/>
+      </w:rPr>
+    </w:lvl>
+    <w:lvl w:ilvl="2" w:tplc="04090005" w:tentative="1">
+      <w:start w:val="1"/>
+      <w:numFmt w:val="bullet"/>
+      <w:lvlText w:val=""/>
+      <w:lvlJc w:val="left"/>
+      <w:pPr>
+        <w:ind w:left="2160" w:hanging="360"/>
+      </w:pPr>
+      <w:rPr>
+        <w:rFonts w:ascii="Wingdings" w:hAnsi="Wingdings" w:hint="default"/>
+      </w:rPr>
+    </w:lvl>
+    <w:lvl w:ilvl="3" w:tplc="04090001" w:tentative="1">
+      <w:start w:val="1"/>
+      <w:numFmt w:val="bullet"/>
+      <w:lvlText w:val=""/>
+      <w:lvlJc w:val="left"/>
+      <w:pPr>
+        <w:ind w:left="2880" w:hanging="360"/>
+      </w:pPr>
+      <w:rPr>
+        <w:rFonts w:ascii="Symbol" w:hAnsi="Symbol" w:hint="default"/>
+      </w:rPr>
+    </w:lvl>
+    <w:lvl w:ilvl="4" w:tplc="04090003" w:tentative="1">
+      <w:start w:val="1"/>
+      <w:numFmt w:val="bullet"/>
+      <w:lvlText w:val="o"/>
+      <w:lvlJc w:val="left"/>
+      <w:pPr>
+        <w:ind w:left="3600" w:hanging="360"/>
+      </w:pPr>
+      <w:rPr>
+        <w:rFonts w:ascii="Courier New" w:hAnsi="Courier New" w:cs="Courier New" w:hint="default"/>
+      </w:rPr>
+    </w:lvl>
+    <w:lvl w:ilvl="5" w:tplc="04090005" w:tentative="1">
+      <w:start w:val="1"/>
+      <w:numFmt w:val="bullet"/>
+      <w:lvlText w:val=""/>
+      <w:lvlJc w:val="left"/>
+      <w:pPr>
+        <w:ind w:left="4320" w:hanging="360"/>
+      </w:pPr>
+      <w:rPr>
+        <w:rFonts w:ascii="Wingdings" w:hAnsi="Wingdings" w:hint="default"/>
+      </w:rPr>
+    </w:lvl>
+    <w:lvl w:ilvl="6" w:tplc="04090001" w:tentative="1">
+      <w:start w:val="1"/>
+      <w:numFmt w:val="bullet"/>
+      <w:lvlText w:val=""/>
+      <w:lvlJc w:val="left"/>
+      <w:pPr>
+        <w:ind w:left="5040" w:hanging="360"/>
+      </w:pPr>
+      <w:rPr>
+        <w:rFonts w:ascii="Symbol" w:hAnsi="Symbol" w:hint="default"/>
+      </w:rPr>
+    </w:lvl>
+    <w:lvl w:ilvl="7" w:tplc="04090003" w:tentative="1">
+      <w:start w:val="1"/>
+      <w:numFmt w:val="bullet"/>
+      <w:lvlText w:val="o"/>
+      <w:lvlJc w:val="left"/>
+      <w:pPr>
+        <w:ind w:left="5760" w:hanging="360"/>
+      </w:pPr>
+      <w:rPr>
+        <w:rFonts w:ascii="Courier New" w:hAnsi="Courier New" w:cs="Courier New" w:hint="default"/>
+      </w:rPr>
+    </w:lvl>
+    <w:lvl w:ilvl="8" w:tplc="04090005" w:tentative="1">
+      <w:start w:val="1"/>
+      <w:numFmt w:val="bullet"/>
+      <w:lvlText w:val=""/>
+      <w:lvlJc w:val="left"/>
+      <w:pPr>
+        <w:ind w:left="6480" w:hanging="360"/>
+      </w:pPr>
+      <w:rPr>
+        <w:rFonts w:ascii="Wingdings" w:hAnsi="Wingdings" w:hint="default"/>
+      </w:rPr>
+    </w:lvl>
+  </w:abstractNum>
+  <w:abstractNum w:abstractNumId="4" w15:restartNumberingAfterBreak="0">
+    <w:nsid w:val="6AE656D8"/>
+    <w:multiLevelType w:val="hybridMultilevel"/>
+    <w:tmpl w:val="B14A06F0"/>
+    <w:lvl w:ilvl="0" w:tplc="04090001">
+      <w:start w:val="1"/>
+      <w:numFmt w:val="bullet"/>
+      <w:lvlText w:val=""/>
+      <w:lvlJc w:val="left"/>
+      <w:pPr>
+        <w:ind w:left="720" w:hanging="360"/>
+      </w:pPr>
+      <w:rPr>
+        <w:rFonts w:ascii="Symbol" w:hAnsi="Symbol" w:hint="default"/>
+      </w:rPr>
+    </w:lvl>
+    <w:lvl w:ilvl="1" w:tplc="04090003" w:tentative="1">
+      <w:start w:val="1"/>
+      <w:numFmt w:val="bullet"/>
+      <w:lvlText w:val="o"/>
+      <w:lvlJc w:val="left"/>
+      <w:pPr>
+        <w:ind w:left="1440" w:hanging="360"/>
+      </w:pPr>
+      <w:rPr>
+        <w:rFonts w:ascii="Courier New" w:hAnsi="Courier New" w:cs="Courier New" w:hint="default"/>
+      </w:rPr>
+    </w:lvl>
+    <w:lvl w:ilvl="2" w:tplc="04090005" w:tentative="1">
+      <w:start w:val="1"/>
+      <w:numFmt w:val="bullet"/>
+      <w:lvlText w:val=""/>
+      <w:lvlJc w:val="left"/>
+      <w:pPr>
+        <w:ind w:left="2160" w:hanging="360"/>
+      </w:pPr>
+      <w:rPr>
+        <w:rFonts w:ascii="Wingdings" w:hAnsi="Wingdings" w:hint="default"/>
+      </w:rPr>
+    </w:lvl>
+    <w:lvl w:ilvl="3" w:tplc="04090001" w:tentative="1">
+      <w:start w:val="1"/>
+      <w:numFmt w:val="bullet"/>
+      <w:lvlText w:val=""/>
+      <w:lvlJc w:val="left"/>
+      <w:pPr>
+        <w:ind w:left="2880" w:hanging="360"/>
+      </w:pPr>
+      <w:rPr>
+        <w:rFonts w:ascii="Symbol" w:hAnsi="Symbol" w:hint="default"/>
+      </w:rPr>
+    </w:lvl>
+    <w:lvl w:ilvl="4" w:tplc="04090003" w:tentative="1">
+      <w:start w:val="1"/>
+      <w:numFmt w:val="bullet"/>
+      <w:lvlText w:val="o"/>
+      <w:lvlJc w:val="left"/>
+      <w:pPr>
+        <w:ind w:left="3600" w:hanging="360"/>
+      </w:pPr>
+      <w:rPr>
+        <w:rFonts w:ascii="Courier New" w:hAnsi="Courier New" w:cs="Courier New" w:hint="default"/>
+      </w:rPr>
+    </w:lvl>
+    <w:lvl w:ilvl="5" w:tplc="04090005" w:tentative="1">
+      <w:start w:val="1"/>
+      <w:numFmt w:val="bullet"/>
+      <w:lvlText w:val=""/>
+      <w:lvlJc w:val="left"/>
+      <w:pPr>
+        <w:ind w:left="4320" w:hanging="360"/>
+      </w:pPr>
+      <w:rPr>
+        <w:rFonts w:ascii="Wingdings" w:hAnsi="Wingdings" w:hint="default"/>
+      </w:rPr>
+    </w:lvl>
+    <w:lvl w:ilvl="6" w:tplc="04090001" w:tentative="1">
+      <w:start w:val="1"/>
+      <w:numFmt w:val="bullet"/>
+      <w:lvlText w:val=""/>
+      <w:lvlJc w:val="left"/>
+      <w:pPr>
+        <w:ind w:left="5040" w:hanging="360"/>
+      </w:pPr>
+      <w:rPr>
+        <w:rFonts w:ascii="Symbol" w:hAnsi="Symbol" w:hint="default"/>
+      </w:rPr>
+    </w:lvl>
+    <w:lvl w:ilvl="7" w:tplc="04090003" w:tentative="1">
+      <w:start w:val="1"/>
+      <w:numFmt w:val="bullet"/>
+      <w:lvlText w:val="o"/>
+      <w:lvlJc w:val="left"/>
+      <w:pPr>
+        <w:ind w:left="5760" w:hanging="360"/>
+      </w:pPr>
+      <w:rPr>
+        <w:rFonts w:ascii="Courier New" w:hAnsi="Courier New" w:cs="Courier New" w:hint="default"/>
+      </w:rPr>
+    </w:lvl>
+    <w:lvl w:ilvl="8" w:tplc="04090005" w:tentative="1">
+      <w:start w:val="1"/>
+      <w:numFmt w:val="bullet"/>
+      <w:lvlText w:val=""/>
+      <w:lvlJc w:val="left"/>
+      <w:pPr>
+        <w:ind w:left="6480" w:hanging="360"/>
+      </w:pPr>
+      <w:rPr>
+        <w:rFonts w:ascii="Wingdings" w:hAnsi="Wingdings" w:hint="default"/>
+      </w:rPr>
+    </w:lvl>
+  </w:abstractNum>
+  <w:abstractNum w:abstractNumId="5" w15:restartNumberingAfterBreak="0">
+    <w:nsid w:val="7C034422"/>
+    <w:multiLevelType w:val="hybridMultilevel"/>
+    <w:tmpl w:val="365A6E4A"/>
+    <w:lvl w:ilvl="0" w:tplc="0409000F">
+      <w:start w:val="1"/>
+      <w:numFmt w:val="decimal"/>
+      <w:lvlText w:val="%1."/>
+      <w:lvlJc w:val="left"/>
+      <w:pPr>
+        <w:ind w:left="720" w:hanging="360"/>
+      </w:pPr>
+      <w:rPr>
+        <w:rFonts w:hint="default"/>
+      </w:rPr>
+    </w:lvl>
+    <w:lvl w:ilvl="1" w:tplc="04090019" w:tentative="1">
+      <w:start w:val="1"/>
+      <w:numFmt w:val="lowerLetter"/>
+      <w:lvlText w:val="%2."/>
+      <w:lvlJc w:val="left"/>
+      <w:pPr>
+        <w:ind w:left="1440" w:hanging="360"/>
+      </w:pPr>
+    </w:lvl>
+    <w:lvl w:ilvl="2" w:tplc="0409001B" w:tentative="1">
+      <w:start w:val="1"/>
+      <w:numFmt w:val="lowerRoman"/>
+      <w:lvlText w:val="%3."/>
+      <w:lvlJc w:val="right"/>
+      <w:pPr>
+        <w:ind w:left="2160" w:hanging="180"/>
+      </w:pPr>
+    </w:lvl>
+    <w:lvl w:ilvl="3" w:tplc="0409000F" w:tentative="1">
+      <w:start w:val="1"/>
+      <w:numFmt w:val="decimal"/>
+      <w:lvlText w:val="%4."/>
+      <w:lvlJc w:val="left"/>
+      <w:pPr>
+        <w:ind w:left="2880" w:hanging="360"/>
+      </w:pPr>
+    </w:lvl>
+    <w:lvl w:ilvl="4" w:tplc="04090019" w:tentative="1">
+      <w:start w:val="1"/>
+      <w:numFmt w:val="lowerLetter"/>
+      <w:lvlText w:val="%5."/>
+      <w:lvlJc w:val="left"/>
+      <w:pPr>
+        <w:ind w:left="3600" w:hanging="360"/>
+      </w:pPr>
+    </w:lvl>
+    <w:lvl w:ilvl="5" w:tplc="0409001B" w:tentative="1">
+      <w:start w:val="1"/>
+      <w:numFmt w:val="lowerRoman"/>
+      <w:lvlText w:val="%6."/>
+      <w:lvlJc w:val="right"/>
+      <w:pPr>
+        <w:ind w:left="4320" w:hanging="180"/>
+      </w:pPr>
+    </w:lvl>
+    <w:lvl w:ilvl="6" w:tplc="0409000F" w:tentative="1">
+      <w:start w:val="1"/>
+      <w:numFmt w:val="decimal"/>
+      <w:lvlText w:val="%7."/>
+      <w:lvlJc w:val="left"/>
+      <w:pPr>
+        <w:ind w:left="5040" w:hanging="360"/>
+      </w:pPr>
+    </w:lvl>
+    <w:lvl w:ilvl="7" w:tplc="04090019" w:tentative="1">
+      <w:start w:val="1"/>
+      <w:numFmt w:val="lowerLetter"/>
+      <w:lvlText w:val="%8."/>
+      <w:lvlJc w:val="left"/>
+      <w:pPr>
+        <w:ind w:left="5760" w:hanging="360"/>
+      </w:pPr>
+    </w:lvl>
+    <w:lvl w:ilvl="8" w:tplc="0409001B" w:tentative="1">
+      <w:start w:val="1"/>
+      <w:numFmt w:val="lowerRoman"/>
+      <w:lvlText w:val="%9."/>
+      <w:lvlJc w:val="right"/>
+      <w:pPr>
+        <w:ind w:left="6480" w:hanging="180"/>
+      </w:pPr>
     </w:lvl>
   </w:abstractNum>
   <w:num w:numId="1">
@@ -1940,6 +3471,15 @@
   </w:num>
   <w:num w:numId="7">
     <w:abstractNumId w:val="2"/>
+  </w:num>
+  <w:num w:numId="8">
+    <w:abstractNumId w:val="4"/>
+  </w:num>
+  <w:num w:numId="9">
+    <w:abstractNumId w:val="3"/>
+  </w:num>
+  <w:num w:numId="10">
+    <w:abstractNumId w:val="5"/>
   </w:num>
 </w:numbering>
 </file>
@@ -2099,6 +3639,13 @@
     <w:lsdException w:name="Light Shading"/>
     <w:lsdException w:name="Light List"/>
     <w:lsdException w:name="Light Grid"/>
+    <w:lsdException w:name="Medium Shading 1"/>
+    <w:lsdException w:name="Medium Shading 2"/>
+    <w:lsdException w:name="Medium List 1"/>
+    <w:lsdException w:name="Medium List 2"/>
+    <w:lsdException w:name="Medium Grid 1"/>
+    <w:lsdException w:name="Medium Grid 2"/>
+    <w:lsdException w:name="Medium Grid 3"/>
     <w:lsdException w:name="Dark List"/>
     <w:lsdException w:name="Colorful Shading"/>
     <w:lsdException w:name="Colorful List"/>
@@ -3009,6 +4556,61 @@
         <w:bCs/>
       </w:rPr>
     </w:tblStylePr>
+  </w:style>
+  <w:style w:type="paragraph" w:styleId="BalloonText">
+    <w:name w:val="Balloon Text"/>
+    <w:basedOn w:val="Normal"/>
+    <w:link w:val="BalloonTextChar"/>
+    <w:semiHidden/>
+    <w:unhideWhenUsed/>
+    <w:rsid w:val="0023326F"/>
+    <w:pPr>
+      <w:spacing w:after="0"/>
+    </w:pPr>
+    <w:rPr>
+      <w:rFonts w:ascii="Segoe UI" w:hAnsi="Segoe UI" w:cs="Segoe UI"/>
+      <w:sz w:val="18"/>
+      <w:szCs w:val="18"/>
+    </w:rPr>
+  </w:style>
+  <w:style w:type="character" w:customStyle="1" w:styleId="BalloonTextChar">
+    <w:name w:val="Balloon Text Char"/>
+    <w:basedOn w:val="DefaultParagraphFont"/>
+    <w:link w:val="BalloonText"/>
+    <w:semiHidden/>
+    <w:rsid w:val="0023326F"/>
+    <w:rPr>
+      <w:rFonts w:ascii="Segoe UI" w:hAnsi="Segoe UI" w:cs="Segoe UI"/>
+      <w:sz w:val="18"/>
+      <w:szCs w:val="18"/>
+    </w:rPr>
+  </w:style>
+  <w:style w:type="paragraph" w:styleId="ListParagraph">
+    <w:name w:val="List Paragraph"/>
+    <w:basedOn w:val="Normal"/>
+    <w:rsid w:val="00BE7766"/>
+    <w:pPr>
+      <w:ind w:left="720"/>
+      <w:contextualSpacing/>
+    </w:pPr>
+  </w:style>
+  <w:style w:type="table" w:styleId="TableGrid">
+    <w:name w:val="Table Grid"/>
+    <w:basedOn w:val="TableNormal"/>
+    <w:rsid w:val="00706FF3"/>
+    <w:pPr>
+      <w:spacing w:after="0"/>
+    </w:pPr>
+    <w:tblPr>
+      <w:tblBorders>
+        <w:top w:val="single" w:sz="4" w:space="0" w:color="auto"/>
+        <w:left w:val="single" w:sz="4" w:space="0" w:color="auto"/>
+        <w:bottom w:val="single" w:sz="4" w:space="0" w:color="auto"/>
+        <w:right w:val="single" w:sz="4" w:space="0" w:color="auto"/>
+        <w:insideH w:val="single" w:sz="4" w:space="0" w:color="auto"/>
+        <w:insideV w:val="single" w:sz="4" w:space="0" w:color="auto"/>
+      </w:tblBorders>
+    </w:tblPr>
   </w:style>
 </w:styles>
 </file>

</xml_diff>